<commit_message>
changes in doc of toc report
</commit_message>
<xml_diff>
--- a/Documentation and screen shot/Project Report/TOC 2.docx
+++ b/Documentation and screen shot/Project Report/TOC 2.docx
@@ -1,6 +1,6 @@
 
 <file path=word/document.xml><?xml version="1.0" encoding="utf-8"?>
-<w:document xmlns:wpc="http://schemas.microsoft.com/office/word/2010/wordprocessingCanvas" xmlns:mc="http://schemas.openxmlformats.org/markup-compatibility/2006" xmlns:o="urn:schemas-microsoft-com:office:office" xmlns:r="http://schemas.openxmlformats.org/officeDocument/2006/relationships" xmlns:m="http://schemas.openxmlformats.org/officeDocument/2006/math" xmlns:v="urn:schemas-microsoft-com:vml" xmlns:wp14="http://schemas.microsoft.com/office/word/2010/wordprocessingDrawing" xmlns:wp="http://schemas.openxmlformats.org/drawingml/2006/wordprocessingDrawing" xmlns:w10="urn:schemas-microsoft-com:office:word" xmlns:w="http://schemas.openxmlformats.org/wordprocessingml/2006/main" xmlns:w14="http://schemas.microsoft.com/office/word/2010/wordml" xmlns:w15="http://schemas.microsoft.com/office/word/2012/wordml" xmlns:wpg="http://schemas.microsoft.com/office/word/2010/wordprocessingGroup" xmlns:wpi="http://schemas.microsoft.com/office/word/2010/wordprocessingInk" xmlns:wne="http://schemas.microsoft.com/office/word/2006/wordml" xmlns:wps="http://schemas.microsoft.com/office/word/2010/wordprocessingShape" mc:Ignorable="w14 w15 wp14">
+<w:document xmlns:wpc="http://schemas.microsoft.com/office/word/2010/wordprocessingCanvas" xmlns:cx="http://schemas.microsoft.com/office/drawing/2014/chartex" xmlns:mc="http://schemas.openxmlformats.org/markup-compatibility/2006" xmlns:o="urn:schemas-microsoft-com:office:office" xmlns:r="http://schemas.openxmlformats.org/officeDocument/2006/relationships" xmlns:m="http://schemas.openxmlformats.org/officeDocument/2006/math" xmlns:v="urn:schemas-microsoft-com:vml" xmlns:wp14="http://schemas.microsoft.com/office/word/2010/wordprocessingDrawing" xmlns:wp="http://schemas.openxmlformats.org/drawingml/2006/wordprocessingDrawing" xmlns:w10="urn:schemas-microsoft-com:office:word" xmlns:w="http://schemas.openxmlformats.org/wordprocessingml/2006/main" xmlns:w14="http://schemas.microsoft.com/office/word/2010/wordml" xmlns:w15="http://schemas.microsoft.com/office/word/2012/wordml" xmlns:w16se="http://schemas.microsoft.com/office/word/2015/wordml/symex" xmlns:wpg="http://schemas.microsoft.com/office/word/2010/wordprocessingGroup" xmlns:wpi="http://schemas.microsoft.com/office/word/2010/wordprocessingInk" xmlns:wne="http://schemas.microsoft.com/office/word/2006/wordml" xmlns:wps="http://schemas.microsoft.com/office/word/2010/wordprocessingShape" mc:Ignorable="w14 w15 w16se wp14">
   <w:body>
     <w:p>
       <w:pPr>
@@ -80,7 +80,23 @@
         <w:ind w:left="19" w:right="476"/>
       </w:pPr>
       <w:r>
-        <w:t xml:space="preserve">Computers are being widely used in medical organisations. There are different hierarchy of interface of medicine and computer technology. Nowadays healthcare organisations uses computers in a more sophisticated way, and scientists are no longer required to analyse the data collected by computers in a research laboratory. Now a days, patients and doctors can access Webbased portals to coordinate treatment plans and schedule appointments. Patients are also widely using mobile and miniature devices to stay on regular monitoring important information such as heart rate and blood pressure to lead a healthy lifestyle. </w:t>
+        <w:t xml:space="preserve">Computers are being widely used in medical organisations. There are different hierarchy of interface of medicine and computer technology. Nowadays healthcare organisations uses computers in a more sophisticated way, and scientists are no longer required to analyse the data collected by computers in a research laboratory. Now </w:t>
+      </w:r>
+      <w:proofErr w:type="gramStart"/>
+      <w:r>
+        <w:t>a days</w:t>
+      </w:r>
+      <w:proofErr w:type="gramEnd"/>
+      <w:r>
+        <w:t xml:space="preserve">, patients and doctors can access </w:t>
+      </w:r>
+      <w:proofErr w:type="spellStart"/>
+      <w:r>
+        <w:t>Webbased</w:t>
+      </w:r>
+      <w:proofErr w:type="spellEnd"/>
+      <w:r>
+        <w:t xml:space="preserve"> portals to coordinate treatment plans and schedule appointments. Patients are also widely using mobile and miniature devices to stay on regular monitoring important information such as heart rate and blood pressure to lead a healthy lifestyle. </w:t>
       </w:r>
     </w:p>
     <w:p>
@@ -89,7 +105,15 @@
         <w:ind w:left="19" w:right="476"/>
       </w:pPr>
       <w:r>
-        <w:t xml:space="preserve">Reebok established by computer science / IT specialist depends on their task as a work. Researchers who works in university laboratories and hospitals I usually the one who makes a breakthrough technology for an outrages problem that usually get publishing science journals which becomes useful for others. This work is mostly theoretical and explains a context towards practicality funding of such projects bring it to next level making it available as an solution to a problem which used to exist. </w:t>
+        <w:t xml:space="preserve">Reebok established by computer science / IT specialist depends on their task as a work. Researchers who works in university laboratories and hospitals I usually the one who makes a breakthrough technology for an outrages problem that usually get publishing science journals which becomes useful for others. This work is mostly theoretical and explains a context towards practicality funding of such projects bring it to next level making it available as </w:t>
+      </w:r>
+      <w:proofErr w:type="gramStart"/>
+      <w:r>
+        <w:t>an</w:t>
+      </w:r>
+      <w:proofErr w:type="gramEnd"/>
+      <w:r>
+        <w:t xml:space="preserve"> solution to a problem which used to exist. </w:t>
       </w:r>
     </w:p>
     <w:p>
@@ -158,10 +182,18 @@
         <w:t xml:space="preserve"> Depending on the hospital management system software features, it can deal with a lot of tasks. It helps to outline and implement policies, guarantee communication and coordination between employees, automate routine tasks, design the patient-oriented workflows, advertise services, manage human and financial resources and provide the uninterrupted supply chain.  The components of a hospital information system can be chosen and combined in the general system that meets the needs and norms of the healthcare industry as well as quality standards. One of the main requirements of the clinic management system is security. All medical records have to be protected and only accessible for the allowed users. The convenient and informative interfaces should correspond to their roles and responsibilities in order to protect the confidential data.  hospital management system design class of medical information solution that focuses mainly on to the organizational need of hospit</w:t>
       </w:r>
       <w:r>
-        <w:t>al as well as patient comfort. A</w:t>
-      </w:r>
-      <w:r>
-        <w:t xml:space="preserve">n hospital management system is a computer web-based application that manages the functioning of a hospital. The system is designed to manage all the necessities of the hospital such as administration medical history patient details appointment etc.  </w:t>
+        <w:t xml:space="preserve">al as well as patient comfort. </w:t>
+      </w:r>
+      <w:proofErr w:type="gramStart"/>
+      <w:r>
+        <w:t>A</w:t>
+      </w:r>
+      <w:r>
+        <w:t>n</w:t>
+      </w:r>
+      <w:proofErr w:type="gramEnd"/>
+      <w:r>
+        <w:t xml:space="preserve"> hospital management system is a computer web-based application that manages the functioning of a hospital. The system is designed to manage all the necessities of the hospital such as administration medical history patient details appointment etc.  </w:t>
       </w:r>
     </w:p>
     <w:p>
@@ -568,8 +600,13 @@
         <w:ind w:left="19" w:right="476"/>
       </w:pPr>
       <w:r>
-        <w:t>Priyanka Patil</w:t>
-      </w:r>
+        <w:t xml:space="preserve">Priyanka </w:t>
+      </w:r>
+      <w:proofErr w:type="spellStart"/>
+      <w:r>
+        <w:t>Patil</w:t>
+      </w:r>
+      <w:proofErr w:type="spellEnd"/>
       <w:r>
         <w:t xml:space="preserve"> </w:t>
       </w:r>
@@ -621,7 +658,15 @@
         <w:ind w:left="19" w:right="476"/>
       </w:pPr>
       <w:r>
-        <w:t xml:space="preserve">Normally Users are not aware about all the treatment or symptoms regarding the particular disease. For small problem user have to go personally to the hospital for check-up which is more time consuming. Also handling the telephonic calls for the complaints is quite hectic. Such a problem can be solved by using medical Chabot by giving proper guidance regarding healthy living. The medical chat-bots functioning depends on Natural language processing that helps users to submit their problem about the health. The User can ask any personal query related to health care through the chat-Bot without physically available to the hospital. By Using Google API for voice-text and text- voice conversion. Query is sent to Chabot and gets related answer and display answer on android app. The System’s major concern behind developing this web based platform is analysing customer’s sentiments. </w:t>
+        <w:t xml:space="preserve">Normally Users are not aware about all the treatment or symptoms regarding the particular disease. For small problem user have to go personally to the hospital for check-up which is more time consuming. Also handling the telephonic calls for the complaints is quite hectic. Such a problem can be solved by using medical Chabot by giving proper guidance regarding healthy living. The medical chat-bots functioning depends on Natural language processing that helps users to submit their problem about the health. The User can ask any personal query related to health care through the </w:t>
+      </w:r>
+      <w:proofErr w:type="gramStart"/>
+      <w:r>
+        <w:t>chat</w:t>
+      </w:r>
+      <w:proofErr w:type="gramEnd"/>
+      <w:r>
+        <w:t xml:space="preserve">-Bot without physically available to the hospital. By Using Google API for voice-text and text- voice conversion. Query is sent to Chabot and gets related answer and display answer on android app. The System’s major concern behind developing this web based platform is analysing customer’s sentiments. </w:t>
       </w:r>
     </w:p>
     <w:p>
@@ -638,9 +683,11 @@
       <w:r>
         <w:t>[</w:t>
       </w:r>
+      <w:proofErr w:type="spellStart"/>
       <w:r>
         <w:t>Fatma</w:t>
       </w:r>
+      <w:proofErr w:type="spellEnd"/>
       <w:r>
         <w:t xml:space="preserve"> </w:t>
       </w:r>
@@ -685,13 +732,31 @@
         <w:ind w:left="5" w:right="476" w:firstLine="0"/>
       </w:pPr>
       <w:r>
-        <w:t>Queue Theory. Main aim is to justify the major causes of patients’ length of time for medical treatment in a clinic and how to maximize the effectiveness and efficiency of resource and capacity. The hospital queue model uses single-channel multiphase systems. Generally, Queuing theory is the tool to look at patient waiting times on each server separately. The results are shown and hence the hospital should change the appointment system for patients. Customer satisfaction has become a serious concern in service sector. On Healthcare industry, a number of initiatives have been introduced to enhance customer satisfaction. The healthcare industry providers globally are experiencing increasing pressure to concurrently reduce cost and improve the access and quality of care they deliver. Any healthcare institutions are confronted with long waiting times, delays, and queues of patients. Practical issues such as the ease of use of the appointment system, or implications on modifying physicians’ behaviour need to be considered in order to achieve the ultimate goal of improving “real systems”. It may also be interesting to determine what are the most commonly used appointment system in practice. There is a lack of emphasis on the real-life performance of appointment system implemented as a result of studies. The hospital queue model uses single-channel multiphase systems. Queuing theory be the first tool to look at patient waiting times</w:t>
-      </w:r>
-      <w:r>
-        <w:t xml:space="preserve"> on each server independently.</w:t>
-      </w:r>
-      <w:r>
-        <w:t xml:space="preserve">The results show that the hospital should change the appointment system for physicians. Applying ‘doctor on call’ system may appear to reduce doctor’s idle time but lead </w:t>
+        <w:t xml:space="preserve">Queue Theory. Main aim is to justify the major causes of patients’ length of time for medical treatment in a clinic and how to maximize the effectiveness and efficiency of resource and capacity. The hospital queue model uses single-channel multiphase systems. Generally, </w:t>
+      </w:r>
+      <w:proofErr w:type="gramStart"/>
+      <w:r>
+        <w:t>Queuing</w:t>
+      </w:r>
+      <w:proofErr w:type="gramEnd"/>
+      <w:r>
+        <w:t xml:space="preserve"> theory is the tool to look at patient waiting times on each server separately. The results are shown and hence the hospital should change the appointment system for patients. Customer satisfaction has become a serious concern in service sector. On Healthcare industry, a number of initiatives have been introduced to enhance customer satisfaction. The healthcare industry providers globally are experiencing increasing pressure to concurrently reduce cost and improve the access and quality of care they deliver. Any healthcare institutions are confronted with long waiting times, delays, and queues of patients. Practical issues such as the ease of use of the appointment system, or implications on modifying physicians’ behaviour need to be considered in order to achieve the ultimate goal of improving “real systems”. It may also be interesting to determine what are the most commonly used appointment system in practice. There is a lack of emphasis on the real-life performance of appointment system implemented as a result of studies. The hospital queue model uses single-channel multiphase systems. Queuing theory be the first tool to look at patient waiting times</w:t>
+      </w:r>
+      <w:r>
+        <w:t xml:space="preserve"> on each server </w:t>
+      </w:r>
+      <w:proofErr w:type="spellStart"/>
+      <w:proofErr w:type="gramStart"/>
+      <w:r>
+        <w:t>independently.</w:t>
+      </w:r>
+      <w:r>
+        <w:t>The</w:t>
+      </w:r>
+      <w:proofErr w:type="spellEnd"/>
+      <w:proofErr w:type="gramEnd"/>
+      <w:r>
+        <w:t xml:space="preserve"> results show that the hospital should change the appointment system for physicians. Applying ‘doctor on call’ system may appear to reduce doctor’s idle time but lead </w:t>
       </w:r>
       <w:r>
         <w:lastRenderedPageBreak/>
@@ -718,8 +783,13 @@
       <w:r>
         <w:t>[</w:t>
       </w:r>
-      <w:r>
-        <w:t>Xiaojun Zhang</w:t>
+      <w:proofErr w:type="spellStart"/>
+      <w:r>
+        <w:t>Xiaojun</w:t>
+      </w:r>
+      <w:proofErr w:type="spellEnd"/>
+      <w:r>
+        <w:t xml:space="preserve"> Zhang</w:t>
       </w:r>
       <w:r>
         <w:t xml:space="preserve"> 2013</w:t>
@@ -731,7 +801,31 @@
         <w:t xml:space="preserve"> proposes</w:t>
       </w:r>
       <w:r>
-        <w:t xml:space="preserve"> an online patient appointment scheduling system based on the Web Services architecture. The online appointment system was developed and installed in the CHC. There is a web link at the home page of the medical centre Web site, by clicking on it allows the person to enter the web-based details to the online appointment system.  The traditional system of preserving health records has been pen to paper based and then to the computerized storage in hospitals in present times. However, this paper-based system is still very tedious and the patient needs to keep all his medical reports, test scans, bills and case files intact and in place for every single doctor. And most of times, the patient or even the hospital authorities end up misplacing, tampering or damaging these records due to various reasons.  The digitization of health records using Internet of Things (IoT) wherein an intelligent device like a smart card or a smart drive is converted into a portable web server. This facilitates not only the easy storage and procuring of records but also serves the purpose of remote diagnosis and treatment (through video calling module) in various alarming and uncalled emergencies. Internet of Things (IoT) can be described as a smart network of devices that are interconnected and embedded with sensors and software used to collect data and exchange information.  The IoT has a variety of application domains, including health care as one of its chief research areas. Our project eliminates the traditional system of preserving patient’s medical health literature </w:t>
+        <w:t xml:space="preserve"> an online patient appointment scheduling system based on the Web Services architecture. The online appointment system was developed and installed in the CHC. There is a web link at the home page of the medical centre Web site, by clicking on it allows the person to enter the web-based details to the online appointment system.  The traditional system of preserving health records has been pen to paper based and then to the computerized storage in hospitals in present times. However, this paper-based system is still very tedious and the patient needs to keep all his medical reports, test scans, bills and case files intact and in place for every single doctor. And most of times, the patient or even the hospital authorities end up misplacing, tampering or damaging these records due to various reasons.  The digitization of health records using Internet of Things (</w:t>
+      </w:r>
+      <w:proofErr w:type="spellStart"/>
+      <w:r>
+        <w:t>IoT</w:t>
+      </w:r>
+      <w:proofErr w:type="spellEnd"/>
+      <w:r>
+        <w:t>) wherein an intelligent device like a smart card or a smart drive is converted into a portable web server. This facilitates not only the easy storage and procuring of records but also serves the purpose of remote diagnosis and treatment (through video calling module) in various alarming and uncalled emergencies. Internet of Things (</w:t>
+      </w:r>
+      <w:proofErr w:type="spellStart"/>
+      <w:r>
+        <w:t>IoT</w:t>
+      </w:r>
+      <w:proofErr w:type="spellEnd"/>
+      <w:r>
+        <w:t xml:space="preserve">) can be described as a smart network of devices that are interconnected and embedded with sensors and software used to collect data and exchange information.  The </w:t>
+      </w:r>
+      <w:proofErr w:type="spellStart"/>
+      <w:r>
+        <w:t>IoT</w:t>
+      </w:r>
+      <w:proofErr w:type="spellEnd"/>
+      <w:r>
+        <w:t xml:space="preserve"> has a variety of application domains, including health care as one of its chief research areas. Our project eliminates the traditional system of preserving patient’s medical health literature </w:t>
       </w:r>
       <w:r>
         <w:lastRenderedPageBreak/>
@@ -762,7 +856,15 @@
         <w:t xml:space="preserve"> </w:t>
       </w:r>
       <w:r>
-        <w:t>efficient way of storing information electronically based on an online health care system. It also gives a faster communication mechanism between patients and doctors, and also ensures better security for the users. The main intension of introducing the system is to achieve location transparency for patients and doctors in the existing traditional health care system. At the same time it helps to reduce the manual paper work at the healthcare counters. As we deal with sensitive domain, there was also a need to handle the data in a secured way hence different levels of security measures were adopted. User friendly interface and quick data processing and transmission were also the demand of application. The application developed has met all the objectives such as online video conferencing, emergency alarm with critical form of medical condition or accidents, online medical prescription, scheduling appointment, information about nearest hospital and life remainder system to remind medicine intake timely. By deploying the application on mobile phones, we have been able to bring the healthcare App on the palm of every individual.  The application can be deployed on the cloud by integrating different hospitals and linking their servers through the cloud. Though sufficient security measures have been adopted still there could be a scope to increase the security parameters.</w:t>
+        <w:t xml:space="preserve">efficient way of storing information electronically based on an online health care system. It also gives a faster communication mechanism between patients and doctors, and also ensures better security for the users. The main intension of introducing the system is to achieve location transparency for patients and doctors in the existing traditional health care system. At the same </w:t>
+      </w:r>
+      <w:proofErr w:type="gramStart"/>
+      <w:r>
+        <w:t>time</w:t>
+      </w:r>
+      <w:proofErr w:type="gramEnd"/>
+      <w:r>
+        <w:t xml:space="preserve"> it helps to reduce the manual paper work at the healthcare counters. As we deal with sensitive domain, there was also a need to handle the data in a secured way hence different levels of security measures were adopted. User friendly interface and quick data processing and transmission were also the demand of application. The application developed has met all the objectives such as online video conferencing, emergency alarm with critical form of medical condition or accidents, online medical prescription, scheduling appointment, information about nearest hospital and life remainder system to remind medicine intake timely. By deploying the application on mobile phones, we have been able to bring the healthcare App on the palm of every individual.  The application can be deployed on the cloud by integrating different hospitals and linking their servers through the cloud. Though sufficient security measures have been adopted still there could be a scope to increase the security parameters.</w:t>
       </w:r>
       <w:r>
         <w:t xml:space="preserve"> </w:t>
@@ -771,7 +873,23 @@
         <w:t>With respect to the feedback of the App users’ further improvements can be incorporated within the system to make it more users friendly</w:t>
       </w:r>
       <w:r>
-        <w:t>. [Fayezah Anjum 2007]</w:t>
+        <w:t>. [</w:t>
+      </w:r>
+      <w:proofErr w:type="spellStart"/>
+      <w:r>
+        <w:t>Fayezah</w:t>
+      </w:r>
+      <w:proofErr w:type="spellEnd"/>
+      <w:r>
+        <w:t xml:space="preserve"> </w:t>
+      </w:r>
+      <w:proofErr w:type="spellStart"/>
+      <w:r>
+        <w:t>Anjum</w:t>
+      </w:r>
+      <w:proofErr w:type="spellEnd"/>
+      <w:r>
+        <w:t xml:space="preserve"> 2007]</w:t>
       </w:r>
       <w:r>
         <w:t xml:space="preserve">  </w:t>
@@ -819,6 +937,7 @@
         <w:spacing w:after="360"/>
         <w:ind w:left="19" w:right="476"/>
       </w:pPr>
+      <w:proofErr w:type="gramStart"/>
       <w:r>
         <w:t>O</w:t>
       </w:r>
@@ -832,13 +951,38 @@
         <w:t xml:space="preserve"> </w:t>
       </w:r>
       <w:r>
-        <w:t>various functionalities which makes portable medical devices using Internet of things. It shows various networks and eliminates traditional health care system. Further, this paper explains major technologies implemented in order to access the portable medical records and elaborates on the core idea in the near future revolutionizing the field of healthcare code is now being widely used in a variety of businesses. QR code is a way of encoding more information than a traditional bar code. And most importantly, it contains information that can be easily decoded at high speed.  In this paper, we show how to create the QR codes via the web browser that facilitates users to easily create their own QR codes for websites, emails, business cards, print ads and so on. The proposed method was developed using entirely open source software such as Libqrencode, Drupal and Ubuntu. The experimental results show that the QR codes were successfully and correctly generated. Therefore, the proposed method is considerably a QR code generator collaborative tools that is available for free use. QR Code is two-dimensional barcode which is categorized in matrix barcode that can store data information. Mobile phones with built-in camera are wildly used to recognize the QR code. Google is the first introduced URL shortening service that provides automatically generates QR codes. QR Code has been approved as an AIM Standard, a JIS Standard and an ISO standard. QR Code contains information in both the vertical and horizontal directions whereas a bar code contains data in one direction only. QR code is now being widely used in a variety of businesses</w:t>
+        <w:t>various</w:t>
+      </w:r>
+      <w:proofErr w:type="gramEnd"/>
+      <w:r>
+        <w:t xml:space="preserve"> functionalities which makes portable medical devices using Internet of things. It shows various networks and eliminates traditional health care system. Further, this paper explains major technologies implemented in order to access the portable medical records and elaborates on the core idea in the near future revolutionizing the field of healthcare code is now being widely used in a variety of businesses. QR code is a way of encoding more information than a traditional bar code. And most importantly, it contains information that can be easily decoded at high speed.  In this paper, we show how to create the QR codes via the web browser that facilitates users to easily create their own QR codes for websites, emails, business cards, print ads and so on. The proposed method was developed using entirely open source software such as </w:t>
+      </w:r>
+      <w:proofErr w:type="spellStart"/>
+      <w:r>
+        <w:t>Libqrencode</w:t>
+      </w:r>
+      <w:proofErr w:type="spellEnd"/>
+      <w:r>
+        <w:t>, Drupal and Ubuntu. The experimental results show that the QR codes were successfully and correctly generated. Therefore, the proposed method is considerably a QR code generator collaborative tools that is available for free use. QR Code is two-dimensional barcode which is categorized in matrix barcode that can store data information. Mobile phones with built-in camera are wildly used to recognize the QR code. Google is the first introduced URL shortening service that provides automatically generates QR codes. QR Code has been approved as an AIM Standard, a JIS Standard and an ISO standard. QR Code contains information in both the vertical and horizontal directions whereas a bar code contains data in one direction only. QR code is now being widely used in a variety of businesses</w:t>
       </w:r>
       <w:r>
         <w:t xml:space="preserve"> [</w:t>
       </w:r>
-      <w:r>
-        <w:t>Akhash Chatline 2016</w:t>
+      <w:proofErr w:type="spellStart"/>
+      <w:r>
+        <w:t>Akhash</w:t>
+      </w:r>
+      <w:proofErr w:type="spellEnd"/>
+      <w:r>
+        <w:t xml:space="preserve"> </w:t>
+      </w:r>
+      <w:proofErr w:type="spellStart"/>
+      <w:r>
+        <w:t>Chatline</w:t>
+      </w:r>
+      <w:proofErr w:type="spellEnd"/>
+      <w:r>
+        <w:t xml:space="preserve"> 2016</w:t>
       </w:r>
       <w:r>
         <w:t>]</w:t>
@@ -878,8 +1022,21 @@
       <w:r>
         <w:t xml:space="preserve"> [</w:t>
       </w:r>
-      <w:r>
-        <w:t xml:space="preserve">Uttarini Pathek </w:t>
+      <w:proofErr w:type="spellStart"/>
+      <w:r>
+        <w:t>Uttarini</w:t>
+      </w:r>
+      <w:proofErr w:type="spellEnd"/>
+      <w:r>
+        <w:t xml:space="preserve"> </w:t>
+      </w:r>
+      <w:proofErr w:type="spellStart"/>
+      <w:r>
+        <w:t>Pathek</w:t>
+      </w:r>
+      <w:proofErr w:type="spellEnd"/>
+      <w:r>
+        <w:t xml:space="preserve"> </w:t>
       </w:r>
       <w:r>
         <w:rPr>
@@ -1137,7 +1294,15 @@
         <w:ind w:left="19" w:right="476"/>
       </w:pPr>
       <w:r>
-        <w:t xml:space="preserve">Touch Of Care organizes the stable functioning of daily tasks and interactions. This is a special tool to support the smooth operating of the software components that are vital for the clinic administration. The hospital records management software keeps a track of all the operations, stores the users’ data, performs its analysis and generates the reports. The medical institution is given the opportunity to collect its information in one place. It includes the patient and doctors’ records as well as the data concerning financial affairs, supply management. Furthermore, it is only processed, classified and accessible for authorized users. The hospital database management system provides users with data security due to all regulations. Implementation of different functions empowers smooth and clear functionality.  </w:t>
+        <w:t xml:space="preserve">Touch </w:t>
+      </w:r>
+      <w:proofErr w:type="gramStart"/>
+      <w:r>
+        <w:t>Of</w:t>
+      </w:r>
+      <w:proofErr w:type="gramEnd"/>
+      <w:r>
+        <w:t xml:space="preserve"> Care organizes the stable functioning of daily tasks and interactions. This is a special tool to support the smooth operating of the software components that are vital for the clinic administration. The hospital records management software keeps a track of all the operations, stores the users’ data, performs its analysis and generates the reports. The medical institution is given the opportunity to collect its information in one place. It includes the patient and doctors’ records as well as the data concerning financial affairs, supply management. Furthermore, it is only processed, classified and accessible for authorized users. The hospital database management system provides users with data security due to all regulations. Implementation of different functions empowers smooth and clear functionality.  </w:t>
       </w:r>
     </w:p>
     <w:p>
@@ -1146,7 +1311,15 @@
         <w:ind w:left="9" w:right="476" w:firstLine="0"/>
       </w:pPr>
       <w:r>
-        <w:t xml:space="preserve">Touch Of Care organizes the stable functioning of daily tasks and interactions. This is a special tool to support the smooth operating of the software components that are vital for the clinic administration. The hospital records management software keeps a track of all the operations, stores the users’ data, performs its analysis and generates the reports. The medical institution is given the opportunity to collect its information in one place. It includes the patient and doctors’ records as well as the data concerning financial affairs, supply management. Furthermore, it is only processed, classified and accessible for authorized users. </w:t>
+        <w:t xml:space="preserve">Touch </w:t>
+      </w:r>
+      <w:proofErr w:type="gramStart"/>
+      <w:r>
+        <w:t>Of</w:t>
+      </w:r>
+      <w:proofErr w:type="gramEnd"/>
+      <w:r>
+        <w:t xml:space="preserve"> Care organizes the stable functioning of daily tasks and interactions. This is a special tool to support the smooth operating of the software components that are vital for the clinic administration. The hospital records management software keeps a track of all the operations, stores the users’ data, performs its analysis and generates the reports. The medical institution is given the opportunity to collect its information in one place. It includes the patient and doctors’ records as well as the data concerning financial affairs, supply management. Furthermore, it is only processed, classified and accessible for authorized users. </w:t>
       </w:r>
     </w:p>
     <w:p>
@@ -1242,11 +1415,16 @@
         <w:t>4.1</w:t>
       </w:r>
       <w:r>
-        <w:t xml:space="preserve">. EXISTING SYSTEM </w:t>
+        <w:t xml:space="preserve">. EXISTING </w:t>
+      </w:r>
+      <w:proofErr w:type="gramStart"/>
+      <w:r>
+        <w:t xml:space="preserve">SYSTEM </w:t>
       </w:r>
       <w:r>
         <w:t>:</w:t>
       </w:r>
+      <w:proofErr w:type="gramEnd"/>
     </w:p>
     <w:p>
       <w:pPr>
@@ -1274,7 +1452,15 @@
         <w:t xml:space="preserve"> [</w:t>
       </w:r>
       <w:r>
-        <w:t xml:space="preserve">D.V. Chandran </w:t>
+        <w:t xml:space="preserve">D.V. </w:t>
+      </w:r>
+      <w:proofErr w:type="spellStart"/>
+      <w:r>
+        <w:t>Chandran</w:t>
+      </w:r>
+      <w:proofErr w:type="spellEnd"/>
+      <w:r>
+        <w:t xml:space="preserve"> </w:t>
       </w:r>
       <w:r>
         <w:rPr>
@@ -1303,10 +1489,26 @@
         <w:ind w:left="19" w:right="476"/>
       </w:pPr>
       <w:r>
-        <w:t xml:space="preserve">Since the purpose of the hospital information system is the arrangement of necessary, precise and appropriate data, the hospitals should ensure the system work and can be accessed at any time. The online hospital management system and desktop (on-premise) solutions are possible options of the healthcare providers. This could be a unique system for the certain institution, chain of clinics, state hospitals or even the international medical organizations. It is usually started with the basic version that can be scaled up. </w:t>
-      </w:r>
-      <w:r>
-        <w:t xml:space="preserve">[Aparjitha </w:t>
+        <w:t>Since the purpose of the hospital information system is the arrangement of necessary, precise and appropriate data, the hospitals should ensure the system work and can be accessed at any time. The online hospital management system and desktop (</w:t>
+      </w:r>
+      <w:proofErr w:type="spellStart"/>
+      <w:r>
+        <w:t>on-premise</w:t>
+      </w:r>
+      <w:proofErr w:type="spellEnd"/>
+      <w:r>
+        <w:t xml:space="preserve">) solutions are possible options of the healthcare providers. This could be a unique system for the certain institution, chain of clinics, state hospitals or even the international medical organizations. It is usually started with the basic version that can be scaled up. </w:t>
+      </w:r>
+      <w:r>
+        <w:t>[</w:t>
+      </w:r>
+      <w:proofErr w:type="spellStart"/>
+      <w:r>
+        <w:t>Aparjitha</w:t>
+      </w:r>
+      <w:proofErr w:type="spellEnd"/>
+      <w:r>
+        <w:t xml:space="preserve"> </w:t>
       </w:r>
       <w:r>
         <w:rPr>
@@ -1332,7 +1534,17 @@
         <w:ind w:left="19" w:right="476"/>
       </w:pPr>
       <w:r>
-        <w:t xml:space="preserve">Furthermore, it is only processed, classified and accessible for authorized users. The hospital database management system provides users with data security due to all regulations. Implementation of different functions empowers smooth and clear functionality.The hospital records management software tracks the number of available doctors and their working hours. This allows to have the accurate schedule of each employee, manage your facility abilities and </w:t>
+        <w:t xml:space="preserve">Furthermore, it is only processed, classified and accessible for authorized users. The hospital database management system provides users with data security due to all regulations. Implementation of different functions empowers smooth and clear </w:t>
+      </w:r>
+      <w:proofErr w:type="spellStart"/>
+      <w:proofErr w:type="gramStart"/>
+      <w:r>
+        <w:t>functionality.The</w:t>
+      </w:r>
+      <w:proofErr w:type="spellEnd"/>
+      <w:proofErr w:type="gramEnd"/>
+      <w:r>
+        <w:t xml:space="preserve"> hospital records management software tracks the number of available doctors and their working hours. This allows to have the accurate schedule of each employee, manage your facility abilities and </w:t>
       </w:r>
       <w:r>
         <w:lastRenderedPageBreak/>
@@ -1347,7 +1559,15 @@
         <w:t xml:space="preserve">Any clinic should store medical histories, test results, prescribed treatments, etc. The good hospital database management system will do it for you. All the details are securely stored for the access of the doctor and can be provided to the patients by their requests. They can receive the test results or medical reports by email or the user account. When the written form is required, printing will take only a few minutes for the clinic staff. </w:t>
       </w:r>
       <w:r>
-        <w:t xml:space="preserve">[Ananya </w:t>
+        <w:t>[</w:t>
+      </w:r>
+      <w:proofErr w:type="spellStart"/>
+      <w:r>
+        <w:t>Ananya</w:t>
+      </w:r>
+      <w:proofErr w:type="spellEnd"/>
+      <w:r>
+        <w:t xml:space="preserve"> </w:t>
       </w:r>
       <w:r>
         <w:rPr>
@@ -1373,10 +1593,26 @@
         <w:ind w:left="19" w:right="476"/>
       </w:pPr>
       <w:r>
-        <w:t>The purpose of developing Hospital Management Software to manage the quality and management tasks at a hospital or health care clinic. Hospital management software helps you refined the process of enhanced patient care, and safety. In this age when Pandemics like Covid-19 and other diseases are spreading, the software help doctors handle patient details and track disease history on the cloud-based applications. Hospital management software features numerous important benefits that help in the sleek working of the day to day activities of a clinic. Software designed in such a way that it manages the patients that are under observation, the patients that are discharged from hospital, data source of victims, billings, hospital information such as doctor’s availability, their capacitation, the expenditures procedure and expenses to several employees. MediSolz Clinic Management Software is one of the best software that offers several features and facilities which allow doctors at a clinic to concentrate at the patients more deeply. Such clinic management software has the aim that let the clients change the facts of the numerous patients and physicians and unified security procedures that avoid neglect of the saved information</w:t>
-      </w:r>
-      <w:r>
-        <w:t>. [Nechita 2017]</w:t>
+        <w:t xml:space="preserve">The purpose of developing Hospital Management Software to manage the quality and management tasks at a hospital or health care clinic. Hospital management software helps you refined the process of enhanced patient care, and safety. In this age when Pandemics like Covid-19 and other diseases are spreading, the software help doctors handle patient details and track disease history on the cloud-based applications. Hospital management software features numerous important benefits that help in the sleek working of the day to day activities of a clinic. Software designed in such a way that it manages the patients that are under observation, the patients that are discharged from hospital, data source of victims, billings, hospital information such as doctor’s availability, their capacitation, the expenditures procedure and expenses to several employees. </w:t>
+      </w:r>
+      <w:proofErr w:type="spellStart"/>
+      <w:r>
+        <w:t>MediSolz</w:t>
+      </w:r>
+      <w:proofErr w:type="spellEnd"/>
+      <w:r>
+        <w:t xml:space="preserve"> Clinic Management Software is one of the best software that offers several features and facilities which allow doctors at a clinic to concentrate at the patients more deeply. Such clinic management software has the aim that let the clients change the facts of the numerous patients and physicians and unified security procedures that avoid neglect of the saved information</w:t>
+      </w:r>
+      <w:r>
+        <w:t>. [</w:t>
+      </w:r>
+      <w:proofErr w:type="spellStart"/>
+      <w:r>
+        <w:t>Nechita</w:t>
+      </w:r>
+      <w:proofErr w:type="spellEnd"/>
+      <w:r>
+        <w:t xml:space="preserve"> 2017]</w:t>
       </w:r>
     </w:p>
     <w:p>
@@ -1416,14 +1652,22 @@
         <w:rPr>
           <w:b/>
         </w:rPr>
-        <w:t xml:space="preserve">.1. Drawbacks of Existing System </w:t>
-      </w:r>
+        <w:t xml:space="preserve">.1. Drawbacks of Existing </w:t>
+      </w:r>
+      <w:proofErr w:type="gramStart"/>
       <w:r>
         <w:rPr>
           <w:b/>
         </w:rPr>
+        <w:t xml:space="preserve">System </w:t>
+      </w:r>
+      <w:r>
+        <w:rPr>
+          <w:b/>
+        </w:rPr>
         <w:t>:</w:t>
       </w:r>
+      <w:proofErr w:type="gramEnd"/>
     </w:p>
     <w:p>
       <w:pPr>
@@ -1504,11 +1748,16 @@
         <w:t>4.2</w:t>
       </w:r>
       <w:r>
-        <w:t xml:space="preserve">. PROPOSED SYSTEM </w:t>
+        <w:t xml:space="preserve">. PROPOSED </w:t>
+      </w:r>
+      <w:proofErr w:type="gramStart"/>
+      <w:r>
+        <w:t xml:space="preserve">SYSTEM </w:t>
       </w:r>
       <w:r>
         <w:t>:</w:t>
       </w:r>
+      <w:proofErr w:type="gramEnd"/>
     </w:p>
     <w:p>
       <w:pPr>
@@ -1542,6 +1791,7 @@
       <w:r>
         <w:rPr>
           <w:noProof/>
+          <w:lang w:bidi="ar-SA"/>
         </w:rPr>
         <w:drawing>
           <wp:inline distT="0" distB="0" distL="0" distR="0" wp14:anchorId="10BB60BA" wp14:editId="7F7A6C60">
@@ -1588,7 +1838,10 @@
         <w:jc w:val="center"/>
       </w:pPr>
       <w:r>
-        <w:t xml:space="preserve">Fig.3.1. Fundamental Requirements </w:t>
+        <w:t>Fig.3.1. Fundamental r</w:t>
+      </w:r>
+      <w:r>
+        <w:t xml:space="preserve">equirements </w:t>
       </w:r>
     </w:p>
     <w:p>
@@ -1791,10 +2044,10 @@
         <w:t xml:space="preserve">4.3 </w:t>
       </w:r>
       <w:r>
-        <w:t xml:space="preserve">SYSTEM ANALYSIS AND DESIGN </w:t>
-      </w:r>
-      <w:r>
-        <w:t>:</w:t>
+        <w:t xml:space="preserve">SYSTEM ANALYSIS AND </w:t>
+      </w:r>
+      <w:r>
+        <w:t>DESIGN:</w:t>
       </w:r>
     </w:p>
     <w:p>
@@ -1802,7 +2055,15 @@
         <w:ind w:left="19" w:right="476"/>
       </w:pPr>
       <w:r>
-        <w:t xml:space="preserve">The software requirements are description of features and functionalities of the target system. Requirements convey the expectations of users from the software product. The requirements can be obvious or hidden, known or unknown, expected or unexpected from client’s point of view. Software requirements are focused towards goal of the organization. This study analyzes whether the software product can be practically materialized in terms of implementation, contribution of project to organization, cost constraints and as per values and objectives of the organization. It explores technical aspects of the project and product such as usability, maintainability, productivity and integration ability.  </w:t>
+        <w:t xml:space="preserve">The software requirements are description of features and functionalities of the target system. Requirements convey the expectations of users from the software product. The requirements can be obvious or hidden, known or unknown, expected or unexpected from client’s point of view. Software requirements are focused towards goal of the organization. This study </w:t>
+      </w:r>
+      <w:proofErr w:type="spellStart"/>
+      <w:r>
+        <w:t>analyzes</w:t>
+      </w:r>
+      <w:proofErr w:type="spellEnd"/>
+      <w:r>
+        <w:t xml:space="preserve"> whether the software product can be practically materialized in terms of implementation, contribution of project to organization, cost constraints and as per values and objectives of the organization. It explores technical aspects of the project and product such as usability, maintainability, productivity and integration ability.  </w:t>
       </w:r>
     </w:p>
     <w:p>
@@ -1821,6 +2082,16 @@
       </w:r>
       <w:r>
         <w:t xml:space="preserve"> </w:t>
+      </w:r>
+    </w:p>
+    <w:p>
+      <w:pPr>
+        <w:spacing w:after="0" w:line="259" w:lineRule="auto"/>
+        <w:ind w:left="463" w:right="881"/>
+        <w:jc w:val="center"/>
+      </w:pPr>
+      <w:r>
+        <w:t xml:space="preserve">Table.4.1: Hardware requirements </w:t>
       </w:r>
     </w:p>
     <w:tbl>
@@ -2089,16 +2360,8 @@
         <w:jc w:val="center"/>
       </w:pPr>
       <w:r>
-        <w:t>Tab</w:t>
-      </w:r>
-      <w:r>
-        <w:t>le</w:t>
-      </w:r>
-      <w:r>
-        <w:t>.4</w:t>
-      </w:r>
-      <w:r>
-        <w:t xml:space="preserve">.1: Hardware Requirements </w:t>
+        <w:lastRenderedPageBreak/>
+        <w:t>Table 4.2: Software requirements</w:t>
       </w:r>
     </w:p>
     <w:tbl>
@@ -2139,7 +2402,6 @@
               <w:jc w:val="left"/>
             </w:pPr>
             <w:r>
-              <w:lastRenderedPageBreak/>
               <w:t xml:space="preserve">1. Operating System  </w:t>
             </w:r>
           </w:p>
@@ -2389,24 +2651,6 @@
         </w:rPr>
         <w:t xml:space="preserve">                                              </w:t>
       </w:r>
-      <w:r>
-        <w:t>Tab</w:t>
-      </w:r>
-      <w:r>
-        <w:t>le</w:t>
-      </w:r>
-      <w:r>
-        <w:t xml:space="preserve"> 4</w:t>
-      </w:r>
-      <w:r>
-        <w:t>.2: Software Requirment</w:t>
-      </w:r>
-      <w:r>
-        <w:t>s</w:t>
-      </w:r>
-      <w:r>
-        <w:t xml:space="preserve"> </w:t>
-      </w:r>
     </w:p>
     <w:p>
       <w:pPr>
@@ -2455,7 +2699,15 @@
         <w:ind w:left="19" w:right="476"/>
       </w:pPr>
       <w:r>
-        <w:t>It is an advance web based framework written in python that make use of the model view controller architecture pattern, it had been created during a fast paced newsroom environment and its key objective is to ease the development of complicated , database driven website, it is available as an open source web frame work and uses python extensively to create files ,settings and data models</w:t>
+        <w:t xml:space="preserve">It is an advance web based framework written in python that make use of the model view controller architecture pattern, it had been created during a fast paced newsroom environment and its key objective is to ease the development of </w:t>
+      </w:r>
+      <w:proofErr w:type="gramStart"/>
+      <w:r>
+        <w:t>complicated ,</w:t>
+      </w:r>
+      <w:proofErr w:type="gramEnd"/>
+      <w:r>
+        <w:t xml:space="preserve"> database driven website, it is available as an open source web frame work and uses python extensively to create files ,settings and data models</w:t>
       </w:r>
       <w:r>
         <w:t>. I</w:t>
@@ -2464,10 +2716,18 @@
         <w:t>t was mainly focus to solve two main challenges, the desperate requirement of highly expertise web developers and the intense deadl</w:t>
       </w:r>
       <w:r>
-        <w:t>ines of busy work environment .I</w:t>
-      </w:r>
-      <w:r>
-        <w:t xml:space="preserve">t concentrates more on automating possible areas. </w:t>
+        <w:t xml:space="preserve">ines of busy work </w:t>
+      </w:r>
+      <w:proofErr w:type="gramStart"/>
+      <w:r>
+        <w:t>environment .I</w:t>
+      </w:r>
+      <w:r>
+        <w:t>t</w:t>
+      </w:r>
+      <w:proofErr w:type="gramEnd"/>
+      <w:r>
+        <w:t xml:space="preserve"> concentrates more on automating possible areas. </w:t>
       </w:r>
     </w:p>
     <w:p>
@@ -2475,11 +2735,8 @@
         <w:ind w:left="19" w:right="476"/>
       </w:pPr>
       <w:r>
-        <w:t xml:space="preserve">With Django, you can tackle projects of any size and capacity, whether it’s a simple website or a high-load web application. It’s fully loaded with extras and scalable, so you can make </w:t>
-      </w:r>
-      <w:r>
         <w:lastRenderedPageBreak/>
-        <w:t xml:space="preserve">applications that handle heavy traffic and large volumes of information. It is cross-platform, meaning that your project can be based on Mac, Linux or PC. </w:t>
+        <w:t xml:space="preserve">With Django, you can tackle projects of any size and capacity, whether it’s a simple website or a high-load web application. It’s fully loaded with extras and scalable, so you can make applications that handle heavy traffic and large volumes of information. It is cross-platform, meaning that your project can be based on Mac, Linux or PC. </w:t>
       </w:r>
     </w:p>
     <w:p>
@@ -2533,10 +2790,10 @@
         <w:t>4.4</w:t>
       </w:r>
       <w:r>
-        <w:t>. PROJECT MODULES</w:t>
-      </w:r>
-      <w:r>
-        <w:t xml:space="preserve"> :</w:t>
+        <w:t xml:space="preserve">. PROJECT </w:t>
+      </w:r>
+      <w:r>
+        <w:t>MODULES:</w:t>
       </w:r>
       <w:r>
         <w:t xml:space="preserve">  </w:t>
@@ -2672,11 +2929,8 @@
         <w:ind w:left="19" w:right="476"/>
       </w:pPr>
       <w:r>
-        <w:t xml:space="preserve">Admins are those who have the privilege to make changes in the main database they can retrieve any information, update information, remove information, and they can even check the current </w:t>
-      </w:r>
-      <w:r>
         <w:lastRenderedPageBreak/>
-        <w:t xml:space="preserve">status and control the entire database. They are the one who add the hospital admins. Here each individual can book their OP tickets from their home with a quick registration providing them with a QR code which can be later used for easy access to different facilities. Once a patient books their appointment with doctor, they are provided with an estimate time and also patients will be provided with the real </w:t>
+        <w:t xml:space="preserve">Admins are those who have the privilege to make changes in the main database they can retrieve any information, update information, remove information, and they can even check the current status and control the entire database. They are the one who add the hospital admins. Here each individual can book their OP tickets from their home with a quick registration providing them with a QR code which can be later used for easy access to different facilities. Once a patient books their appointment with doctor, they are provided with an estimate time and also patients will be provided with the real </w:t>
       </w:r>
       <w:r>
         <w:t>time update of doctors online. A</w:t>
@@ -2702,7 +2956,15 @@
         <w:ind w:left="19" w:right="476"/>
       </w:pPr>
       <w:r>
-        <w:t xml:space="preserve">Hospital Admins(fig.3.1) are those who have the privilege to add hospitals, laboratories, doctors in the hospital and can control the appointment, and access the data of that hospital. Sub admin is responsible for the control over the particular organisational portal which they stand for. They have different privileges to manage the internal affairs in the organisation and have a key monitor over the overall status. Sub admins can add doctor’s lab technicians and pharmacist who works within the organisational proximity. Sub admins means have a wide dashboard where the working environment of the hospital such as number of doctors, lab technicians etc are available. </w:t>
+        <w:t xml:space="preserve">Hospital Admins(fig.3.1) are those who have the privilege to add hospitals, laboratories, doctors in the hospital and can control the appointment, and access the data of that hospital. Sub admin is responsible for the control over the particular organisational portal which they stand for. They have different privileges to manage the internal affairs in the organisation and have a key monitor over the overall status. Sub admins can add doctor’s lab technicians and pharmacist who works within the organisational proximity. Sub admins means have a wide dashboard where the working environment of the hospital such as number of doctors, lab technicians </w:t>
+      </w:r>
+      <w:proofErr w:type="spellStart"/>
+      <w:r>
+        <w:t>etc</w:t>
+      </w:r>
+      <w:proofErr w:type="spellEnd"/>
+      <w:r>
+        <w:t xml:space="preserve"> are available. </w:t>
       </w:r>
     </w:p>
     <w:p>
@@ -2714,6 +2976,7 @@
       <w:r>
         <w:rPr>
           <w:noProof/>
+          <w:lang w:bidi="ar-SA"/>
         </w:rPr>
         <w:drawing>
           <wp:inline distT="0" distB="0" distL="0" distR="0" wp14:anchorId="78320571" wp14:editId="3207A56E">
@@ -2763,7 +3026,10 @@
         <w:t>Fig 4</w:t>
       </w:r>
       <w:r>
-        <w:t>.1: Admin System</w:t>
+        <w:t>.1: Admin s</w:t>
+      </w:r>
+      <w:r>
+        <w:t>ystem</w:t>
       </w:r>
     </w:p>
     <w:p>
@@ -2778,7 +3044,6 @@
         <w:ind w:left="19" w:right="476"/>
       </w:pPr>
       <w:r>
-        <w:lastRenderedPageBreak/>
         <w:t xml:space="preserve">3. Patient </w:t>
       </w:r>
     </w:p>
@@ -2787,7 +3052,15 @@
         <w:ind w:left="19" w:right="476"/>
       </w:pPr>
       <w:r>
-        <w:t>Here when a patient registers them self, they receive a QR code which is unique for each individual(fig.3.2). They can use their profile and book their OP ticket after which they will be provided with an estimate time to reach hospital. People who come directly to hospitals can use there QR code to generate their OP ticket quickly. Even patients have the privilege to check the status of the doctor availability because doctor database is linked directly to their punching attendance system. Rewards are redeeming from hospital bills. All process is through QR code, so easily update it inpatient database. The app is used by patient for enquiry and book OP tickets. Also get real time update of doctor availability. Patient or the user are with the most benefit from this web application they can login or if they are new they can register by filling a simple form with the proper data for their own benefits after the proper registration a unique QR code is been generated and provided to the user which can be used across the web application in different stages for making the entire process simple and fast. This QR code can be used at the hospital is pharmacies and laboratory for identification purposes. Be patient / user can see the medical history, make a appointments</w:t>
+        <w:t xml:space="preserve">Here when a patient registers them self, they receive a QR code which is unique for each individual(fig.3.2). They can use their profile and book their OP ticket after which they will be provided with an estimate time to reach hospital. People who come directly to hospitals can use there QR code to generate their OP ticket quickly. Even patients have the privilege to check the status of the doctor availability because doctor database is linked directly to their punching attendance system. Rewards are redeeming from hospital bills. All process is through QR code, so easily update it inpatient database. The app is used by patient for enquiry and book OP tickets. Also get real time update of doctor availability. Patient or the user are with the most benefit from this web application they can login or if they are new they can register by filling a simple form with the proper data for their own benefits after the proper registration a unique QR code is been generated and provided to the user which can be used across the web application in different stages for making the entire process simple and fast. This QR code can be used at the hospital is pharmacies and laboratory for identification purposes. Be patient / user can see the medical history, make </w:t>
+      </w:r>
+      <w:proofErr w:type="gramStart"/>
+      <w:r>
+        <w:t>a</w:t>
+      </w:r>
+      <w:proofErr w:type="gramEnd"/>
+      <w:r>
+        <w:t xml:space="preserve"> appointments</w:t>
       </w:r>
       <w:r>
         <w:t>.</w:t>
@@ -2807,6 +3080,7 @@
           <w:rFonts w:ascii="Calibri" w:eastAsia="Calibri" w:hAnsi="Calibri" w:cs="Calibri"/>
           <w:noProof/>
           <w:sz w:val="22"/>
+          <w:lang w:bidi="ar-SA"/>
         </w:rPr>
         <mc:AlternateContent>
           <mc:Choice Requires="wpg">
@@ -3002,7 +3276,7 @@
               </wp:inline>
             </w:drawing>
           </mc:Choice>
-          <mc:Fallback xmlns:w16se="http://schemas.microsoft.com/office/word/2015/wordml/symex" xmlns:cx="http://schemas.microsoft.com/office/drawing/2014/chartex">
+          <mc:Fallback>
             <w:pict>
               <v:group w14:anchorId="6A623DA8" id="Group 26029" o:spid="_x0000_s1026" style="width:401.95pt;height:208.55pt;mso-position-horizontal-relative:char;mso-position-vertical-relative:line" coordsize="51047,26485" o:gfxdata="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">
                 <v:shapetype id="_x0000_t75" coordsize="21600,21600" o:spt="75" o:preferrelative="t" path="m@4@5l@4@11@9@11@9@5xe" filled="f" stroked="f">
@@ -3131,7 +3405,10 @@
         <w:t>.4</w:t>
       </w:r>
       <w:r>
-        <w:t>.2: Patient Module</w:t>
+        <w:t>.2: Patient m</w:t>
+      </w:r>
+      <w:r>
+        <w:t>odule</w:t>
       </w:r>
       <w:r>
         <w:t xml:space="preserve">  </w:t>
@@ -3168,11 +3445,8 @@
         <w:ind w:left="19" w:right="476"/>
       </w:pPr>
       <w:r>
-        <w:t xml:space="preserve">Once the patient enters the doctor room, doctor can access the patient database in which the medicines can be prescribed, after the session the information is send to the pharmacy along with patient detail (QR code). Once a patient leaves doctor gets updated according to the token </w:t>
-      </w:r>
-      <w:r>
         <w:lastRenderedPageBreak/>
-        <w:t xml:space="preserve">number of next patients. If one patient not consult doctor then doctor can skip the profile, when he/her came doctor can recollect it. The doctor prescribes the medicines online and the details are share directly to the pharmacy in the hospital. The patient just has to show the QR code for verification at the pharmacy counter. In case if the medicine is not available in hospital, the printout of the remaining medicine is provided which can be used to buy from outside. If patient wish to go paperless then the patient can get the entire details online from his/her database. </w:t>
+        <w:t xml:space="preserve">Once the patient enters the doctor room, doctor can access the patient database in which the medicines can be prescribed, after the session the information is send to the pharmacy along with patient detail (QR code). Once a patient leaves doctor gets updated according to the token number of next patients. If one patient not consult doctor then doctor can skip the profile, when he/her came doctor can recollect it. The doctor prescribes the medicines online and the details are share directly to the pharmacy in the hospital. The patient just has to show the QR code for verification at the pharmacy counter. In case if the medicine is not available in hospital, the printout of the remaining medicine is provided which can be used to buy from outside. If patient wish to go paperless then the patient can get the entire details online from his/her database. </w:t>
       </w:r>
     </w:p>
     <w:p>
@@ -3196,6 +3470,7 @@
           <w:rFonts w:ascii="Calibri" w:eastAsia="Calibri" w:hAnsi="Calibri" w:cs="Calibri"/>
           <w:noProof/>
           <w:sz w:val="22"/>
+          <w:lang w:bidi="ar-SA"/>
         </w:rPr>
         <mc:AlternateContent>
           <mc:Choice Requires="wpg">
@@ -3385,7 +3660,7 @@
               </wp:inline>
             </w:drawing>
           </mc:Choice>
-          <mc:Fallback xmlns:w16se="http://schemas.microsoft.com/office/word/2015/wordml/symex" xmlns:cx="http://schemas.microsoft.com/office/drawing/2014/chartex">
+          <mc:Fallback>
             <w:pict>
               <v:group w14:anchorId="31A8062C" id="Group 23309" o:spid="_x0000_s1033" style="width:409.65pt;height:186pt;mso-position-horizontal-relative:char;mso-position-vertical-relative:line" coordsize="52025,23622" o:gfxdata="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">
                 <v:shape id="Picture 2523" o:spid="_x0000_s1034" type="#_x0000_t75" style="position:absolute;top:30;width:15712;height:2240;visibility:visible;mso-wrap-style:square" o:gfxdata="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">
@@ -3483,7 +3758,10 @@
         <w:t>4</w:t>
       </w:r>
       <w:r>
-        <w:t>.3: Doctor Module</w:t>
+        <w:t>.3: Doctor m</w:t>
+      </w:r>
+      <w:r>
+        <w:t>odule</w:t>
       </w:r>
       <w:r>
         <w:rPr>
@@ -3538,6 +3816,7 @@
       <w:r>
         <w:rPr>
           <w:noProof/>
+          <w:lang w:bidi="ar-SA"/>
         </w:rPr>
         <w:lastRenderedPageBreak/>
         <w:drawing>
@@ -3588,7 +3867,10 @@
         <w:t>Fig 4</w:t>
       </w:r>
       <w:r>
-        <w:t>.4: Pharmacy Module</w:t>
+        <w:t>.4: Pharmacy m</w:t>
+      </w:r>
+      <w:r>
+        <w:t>odule</w:t>
       </w:r>
     </w:p>
     <w:p>
@@ -3615,7 +3897,15 @@
         <w:t>y doctors at prescribed visit. H</w:t>
       </w:r>
       <w:r>
-        <w:t xml:space="preserve">ere also the can access the patient side by the QR code and patient name. Laboratory have it's on function which is similar to that of pharmacy here the technician who runs the laboratory can identify the patient with the QR code that is being generated during the registration process these unique code can give access limited information / recommendation by the doctor on the test that a patient must be performing on that laboratory . The technician at the laboratory after the proper test the result can be uploaded on to the database of the patient as in the form of PDF. </w:t>
+        <w:t xml:space="preserve">ere also the can access the patient side by the QR code and patient name. Laboratory have it's on function which is similar to that of pharmacy here the technician who runs the laboratory can identify the patient with the QR code that is being generated during the registration process these unique code can give access limited information / recommendation by the doctor on the test that a patient must be performing on that </w:t>
+      </w:r>
+      <w:proofErr w:type="gramStart"/>
+      <w:r>
+        <w:t>laboratory .</w:t>
+      </w:r>
+      <w:proofErr w:type="gramEnd"/>
+      <w:r>
+        <w:t xml:space="preserve"> The technician at the laboratory after the proper test the result can be uploaded on to the database of the patient as in the form of PDF. </w:t>
       </w:r>
     </w:p>
     <w:p>
@@ -3628,6 +3918,7 @@
       <w:r>
         <w:rPr>
           <w:noProof/>
+          <w:lang w:bidi="ar-SA"/>
         </w:rPr>
         <w:drawing>
           <wp:inline distT="0" distB="0" distL="0" distR="0" wp14:anchorId="658FEF6B" wp14:editId="5E7F9535">
@@ -3674,10 +3965,11 @@
         <w:t>Fig 4.5: Laboratory</w:t>
       </w:r>
       <w:r>
-        <w:t xml:space="preserve"> Module</w:t>
-      </w:r>
-      <w:bookmarkStart w:id="0" w:name="_GoBack"/>
-      <w:bookmarkEnd w:id="0"/>
+        <w:t xml:space="preserve"> m</w:t>
+      </w:r>
+      <w:r>
+        <w:t>odule</w:t>
+      </w:r>
     </w:p>
     <w:p>
       <w:pPr>
@@ -3709,6 +4001,7 @@
       <w:r>
         <w:rPr>
           <w:noProof/>
+          <w:lang w:bidi="ar-SA"/>
         </w:rPr>
         <w:drawing>
           <wp:inline distT="0" distB="0" distL="0" distR="0" wp14:anchorId="1595C005" wp14:editId="2CF42CC6">
@@ -3773,7 +4066,10 @@
         <w:t xml:space="preserve">                         Fig 4</w:t>
       </w:r>
       <w:r>
-        <w:t>.6: Block Diagram</w:t>
+        <w:t>.6: Block d</w:t>
+      </w:r>
+      <w:r>
+        <w:t>iagram</w:t>
       </w:r>
       <w:r>
         <w:t xml:space="preserve">  </w:t>
@@ -4279,7 +4575,15 @@
         <w:ind w:left="19" w:right="476"/>
       </w:pPr>
       <w:r>
-        <w:t xml:space="preserve">Our Project make a difference in current hospital situations. This project is perfect for such a dynamically challenging environment. Here this project is patient centric as well as organization friendly. It serves in both ways without any biasing. Our database filtering feature is one of the most requirement in our current era to monitor the disease outbreaks which happen unexpectedly. Each hospital has its own individual database managed by a admin which prevents any data breach. The unique QR code provided to each patients makes it easy to identify the patient at different services within the hospital. Bringing QR code into the project makes it easy for the patients to reduce effort of staying in long queue for consulting doctors. Web application will help the patient to view their lab reports and medicine notes. So that patient need not be aware about the written prescription and hard copy of lab reports. All these data are stored in the database hence can be viewed any time and future consultation becomes easy. The key aspect here is that each users are identified at each node points by their QR code which makes it </w:t>
+        <w:t xml:space="preserve">Our Project make a difference in current hospital situations. This project is perfect for such a dynamically challenging environment. Here this project is patient centric as well as organization friendly. It serves in both ways without any biasing. Our database filtering feature is one of the most requirement in our current era to monitor the disease outbreaks which happen unexpectedly. Each hospital has its own individual database managed by a admin which prevents any data breach. The unique QR code provided to each patients makes it easy to identify the patient at different services within the hospital. Bringing QR code into the project makes it easy for the patients to reduce effort of staying in long queue for consulting doctors. Web application will help the patient to view their lab reports and medicine notes. So that patient need not be aware about the written prescription and hard copy of lab reports. All these data are stored in the database hence can be viewed any time and future consultation becomes easy. The key aspect here is that each </w:t>
+      </w:r>
+      <w:proofErr w:type="gramStart"/>
+      <w:r>
+        <w:t>users</w:t>
+      </w:r>
+      <w:proofErr w:type="gramEnd"/>
+      <w:r>
+        <w:t xml:space="preserve"> are identified at each node points by their QR code which makes it </w:t>
       </w:r>
       <w:r>
         <w:t>easy on the organizational side</w:t>
@@ -4297,6 +4601,7 @@
       <w:r>
         <w:rPr>
           <w:noProof/>
+          <w:lang w:bidi="ar-SA"/>
         </w:rPr>
         <w:drawing>
           <wp:inline distT="0" distB="0" distL="0" distR="0" wp14:anchorId="2E66812C" wp14:editId="2D763546">
@@ -4423,6 +4728,7 @@
       <w:r>
         <w:rPr>
           <w:noProof/>
+          <w:lang w:bidi="ar-SA"/>
         </w:rPr>
         <w:drawing>
           <wp:inline distT="0" distB="0" distL="0" distR="0" wp14:anchorId="2AE6926D" wp14:editId="6A8C2AD3">
@@ -4472,7 +4778,10 @@
         <w:t>Fig.5</w:t>
       </w:r>
       <w:r>
-        <w:t xml:space="preserve">.2. Login Page </w:t>
+        <w:t>.2. Login p</w:t>
+      </w:r>
+      <w:r>
+        <w:t xml:space="preserve">age </w:t>
       </w:r>
     </w:p>
     <w:p>
@@ -4494,10 +4803,26 @@
         <w:t>As seen in the above page the sign in page is where the already existing user enter the details to log in to access the functionality provided by the web-application this is a universal sign in portal where both the user as well as the organizational representative such as do</w:t>
       </w:r>
       <w:r>
-        <w:t>ctor, pharmacist etc logs in.  N</w:t>
-      </w:r>
-      <w:r>
-        <w:t xml:space="preserve">ow the registration page is a simple form for better data collection that is the preliminary stage which is a key aspect when account for the health aspect. As seen in the left side of the registration portal even those health organizations that work independently can have access to the webapplication with the approval of the main admin such as the pharmacy which works outside the proximity of a hospital, a laboratory, nursing clinic etc. </w:t>
+        <w:t xml:space="preserve">ctor, pharmacist </w:t>
+      </w:r>
+      <w:proofErr w:type="spellStart"/>
+      <w:r>
+        <w:t>etc</w:t>
+      </w:r>
+      <w:proofErr w:type="spellEnd"/>
+      <w:r>
+        <w:t xml:space="preserve"> logs in.  N</w:t>
+      </w:r>
+      <w:r>
+        <w:t xml:space="preserve">ow the registration page is a simple form for better data collection that is the preliminary stage which is a key aspect when account for the health aspect. As seen in the left side of the registration portal even those health organizations that work independently can have access to the </w:t>
+      </w:r>
+      <w:proofErr w:type="spellStart"/>
+      <w:r>
+        <w:t>webapplication</w:t>
+      </w:r>
+      <w:proofErr w:type="spellEnd"/>
+      <w:r>
+        <w:t xml:space="preserve"> with the approval of the main admin such as the pharmacy which works outside the proximity of a hospital, a laboratory, nursing clinic etc. </w:t>
       </w:r>
     </w:p>
     <w:p>
@@ -4523,6 +4848,7 @@
       <w:r>
         <w:rPr>
           <w:noProof/>
+          <w:lang w:bidi="ar-SA"/>
         </w:rPr>
         <w:lastRenderedPageBreak/>
         <w:drawing>
@@ -4579,7 +4905,14 @@
           <w:b w:val="0"/>
           <w:sz w:val="26"/>
         </w:rPr>
-        <w:t>.3. Admin Portal</w:t>
+        <w:t>.3. Admin p</w:t>
+      </w:r>
+      <w:r>
+        <w:rPr>
+          <w:b w:val="0"/>
+          <w:sz w:val="26"/>
+        </w:rPr>
+        <w:t>ortal</w:t>
       </w:r>
     </w:p>
     <w:p>
@@ -4623,6 +4956,7 @@
       <w:r>
         <w:rPr>
           <w:noProof/>
+          <w:lang w:bidi="ar-SA"/>
         </w:rPr>
         <w:drawing>
           <wp:inline distT="0" distB="0" distL="0" distR="0" wp14:anchorId="0BF8C340" wp14:editId="676F01B6">
@@ -4682,7 +5016,13 @@
         <w:t>Fig.5</w:t>
       </w:r>
       <w:r>
-        <w:t xml:space="preserve">.4. Hospital Portal </w:t>
+        <w:t>.4. H</w:t>
+      </w:r>
+      <w:r>
+        <w:t>ospital p</w:t>
+      </w:r>
+      <w:r>
+        <w:t xml:space="preserve">ortal </w:t>
       </w:r>
     </w:p>
     <w:p>
@@ -4724,6 +5064,7 @@
       <w:r>
         <w:rPr>
           <w:noProof/>
+          <w:lang w:bidi="ar-SA"/>
         </w:rPr>
         <w:drawing>
           <wp:inline distT="0" distB="0" distL="0" distR="0" wp14:anchorId="4F966AF0" wp14:editId="7446BA97">
@@ -4773,7 +5114,10 @@
         <w:t>Fig.5</w:t>
       </w:r>
       <w:r>
-        <w:t xml:space="preserve">.5. Patient Portal </w:t>
+        <w:t>.5. Patient p</w:t>
+      </w:r>
+      <w:r>
+        <w:t xml:space="preserve">ortal </w:t>
       </w:r>
     </w:p>
     <w:p>
@@ -4806,6 +5150,7 @@
           <w:rFonts w:ascii="Calibri" w:eastAsia="Calibri" w:hAnsi="Calibri" w:cs="Calibri"/>
           <w:noProof/>
           <w:sz w:val="22"/>
+          <w:lang w:bidi="ar-SA"/>
         </w:rPr>
         <w:lastRenderedPageBreak/>
         <mc:AlternateContent>
@@ -4909,7 +5254,7 @@
               </wp:inline>
             </w:drawing>
           </mc:Choice>
-          <mc:Fallback xmlns:w16se="http://schemas.microsoft.com/office/word/2015/wordml/symex" xmlns:cx="http://schemas.microsoft.com/office/drawing/2014/chartex">
+          <mc:Fallback>
             <w:pict>
               <v:group w14:anchorId="5839BB96" id="Group 26160" o:spid="_x0000_s1040" style="width:433.25pt;height:374.4pt;mso-position-horizontal-relative:char;mso-position-vertical-relative:line" coordsize="55020,47551" o:gfxdata="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">
                 <v:rect id="Rectangle 3132" o:spid="_x0000_s1041" style="position:absolute;left:39637;top:45864;width:507;height:2244;visibility:visible;mso-wrap-style:square;v-text-anchor:top" o:gfxdata="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" filled="f" stroked="f">
@@ -4995,6 +5340,7 @@
       <w:r>
         <w:rPr>
           <w:noProof/>
+          <w:lang w:bidi="ar-SA"/>
         </w:rPr>
         <w:drawing>
           <wp:inline distT="0" distB="0" distL="0" distR="0" wp14:anchorId="22141FA9" wp14:editId="71E2AE5E">
@@ -5079,7 +5425,15 @@
         <w:ind w:left="19" w:right="476"/>
       </w:pPr>
       <w:r>
-        <w:t>When a patient visit a laboratory if that patient is recommended to take some test at the lab</w:t>
+        <w:t xml:space="preserve">When a patient </w:t>
+      </w:r>
+      <w:proofErr w:type="gramStart"/>
+      <w:r>
+        <w:t>visit</w:t>
+      </w:r>
+      <w:proofErr w:type="gramEnd"/>
+      <w:r>
+        <w:t xml:space="preserve"> a laboratory if that patient is recommended to take some test at the lab</w:t>
       </w:r>
       <w:r>
         <w:t>. T</w:t>
@@ -5091,7 +5445,15 @@
         <w:t>. H</w:t>
       </w:r>
       <w:r>
-        <w:t xml:space="preserve">ence the test sample is taken and after the proper analysis an digital form of the result that maybe in the form of PDF can be uploaded in to patient data base and once the entire upload is done the lab employee can click the release that confirms the entire result is completely uploaded and this can be viewed by patient in their profile in previous lab history. </w:t>
+        <w:t xml:space="preserve">ence the test sample is taken and after the proper analysis </w:t>
+      </w:r>
+      <w:proofErr w:type="gramStart"/>
+      <w:r>
+        <w:t>an</w:t>
+      </w:r>
+      <w:proofErr w:type="gramEnd"/>
+      <w:r>
+        <w:t xml:space="preserve"> digital form of the result that maybe in the form of PDF can be uploaded in to patient data base and once the entire upload is done the lab employee can click the release that confirms the entire result is completely uploaded and this can be viewed by patient in their profile in previous lab history. </w:t>
       </w:r>
     </w:p>
     <w:p>
@@ -5155,7 +5517,15 @@
         <w:ind w:left="19" w:right="476"/>
       </w:pPr>
       <w:r>
-        <w:t xml:space="preserve">The Test Plan is designed to prescribe the scope, approach, resources, and  all testing activities of the project Touch of </w:t>
+        <w:t xml:space="preserve">The Test Plan is designed to prescribe the scope, approach, resources, </w:t>
+      </w:r>
+      <w:proofErr w:type="gramStart"/>
+      <w:r>
+        <w:t>and  all</w:t>
+      </w:r>
+      <w:proofErr w:type="gramEnd"/>
+      <w:r>
+        <w:t xml:space="preserve"> testing activities of the project Touch of </w:t>
       </w:r>
       <w:r>
         <w:t>care. The</w:t>
@@ -5166,22 +5536,12 @@
     </w:p>
     <w:p>
       <w:pPr>
-        <w:pStyle w:val="Heading1"/>
-        <w:spacing w:after="0"/>
-        <w:ind w:left="317" w:right="66"/>
-      </w:pPr>
-      <w:r>
-        <w:t xml:space="preserve">Scope  </w:t>
-      </w:r>
-    </w:p>
-    <w:p>
-      <w:pPr>
-        <w:spacing w:after="80" w:line="259" w:lineRule="auto"/>
-        <w:ind w:left="14" w:right="0" w:firstLine="0"/>
-        <w:jc w:val="left"/>
-      </w:pPr>
-      <w:r>
-        <w:t xml:space="preserve"> </w:t>
+        <w:spacing w:after="353" w:line="259" w:lineRule="auto"/>
+        <w:ind w:left="463" w:right="925"/>
+        <w:jc w:val="center"/>
+      </w:pPr>
+      <w:r>
+        <w:t xml:space="preserve">Table.5.1. Scope </w:t>
       </w:r>
     </w:p>
     <w:tbl>
@@ -5456,7 +5816,23 @@
               <w:ind w:right="69"/>
             </w:pPr>
             <w:r>
-              <w:t xml:space="preserve">Doctor should be able to identify patient with QR code, they can view patient medical history and can prescribe medications ,recommend test . </w:t>
+              <w:t xml:space="preserve">Doctor should be able to identify patient with QR code, they can view patient medical history and can prescribe </w:t>
+            </w:r>
+            <w:bookmarkStart w:id="0" w:name="_GoBack"/>
+            <w:bookmarkEnd w:id="0"/>
+            <w:r>
+              <w:t>medications, recommend</w:t>
+            </w:r>
+            <w:r>
+              <w:t xml:space="preserve"> </w:t>
+            </w:r>
+            <w:proofErr w:type="gramStart"/>
+            <w:r>
+              <w:t>test .</w:t>
+            </w:r>
+            <w:proofErr w:type="gramEnd"/>
+            <w:r>
+              <w:t xml:space="preserve"> </w:t>
             </w:r>
           </w:p>
         </w:tc>
@@ -5564,25 +5940,6 @@
     </w:tbl>
     <w:p>
       <w:pPr>
-        <w:spacing w:after="353" w:line="259" w:lineRule="auto"/>
-        <w:ind w:left="463" w:right="925"/>
-        <w:jc w:val="center"/>
-      </w:pPr>
-      <w:r>
-        <w:t>Tab</w:t>
-      </w:r>
-      <w:r>
-        <w:t>le</w:t>
-      </w:r>
-      <w:r>
-        <w:t>.5</w:t>
-      </w:r>
-      <w:r>
-        <w:t xml:space="preserve">.1. Scope </w:t>
-      </w:r>
-    </w:p>
-    <w:p>
-      <w:pPr>
         <w:spacing w:after="360" w:line="259" w:lineRule="auto"/>
         <w:ind w:left="19" w:right="476"/>
       </w:pPr>
@@ -5680,7 +6037,40 @@
         <w:t>t objectives are to verify the f</w:t>
       </w:r>
       <w:r>
-        <w:t xml:space="preserve">unctionality of Web Application Touch Of Care, the project should focus on testing the Generation of QR code, making appointment, viewing medical history etc. to guarantee all these operations can work normally in real working environment. </w:t>
+        <w:t xml:space="preserve">unctionality of Web Application Touch </w:t>
+      </w:r>
+      <w:proofErr w:type="gramStart"/>
+      <w:r>
+        <w:t>Of</w:t>
+      </w:r>
+      <w:proofErr w:type="gramEnd"/>
+      <w:r>
+        <w:t xml:space="preserve"> Care, the project should focus on testing the Generation of QR code, making appointment, viewing medical history etc. to guarantee all these operations can work normally in real working environment. </w:t>
+      </w:r>
+    </w:p>
+    <w:p>
+      <w:pPr>
+        <w:spacing w:after="353" w:line="259" w:lineRule="auto"/>
+        <w:ind w:left="463" w:right="927"/>
+        <w:jc w:val="center"/>
+      </w:pPr>
+    </w:p>
+    <w:p>
+      <w:pPr>
+        <w:spacing w:after="353" w:line="259" w:lineRule="auto"/>
+        <w:ind w:left="463" w:right="927"/>
+        <w:jc w:val="center"/>
+      </w:pPr>
+    </w:p>
+    <w:p>
+      <w:pPr>
+        <w:spacing w:after="353" w:line="259" w:lineRule="auto"/>
+        <w:ind w:left="463" w:right="927"/>
+        <w:jc w:val="center"/>
+      </w:pPr>
+      <w:r>
+        <w:lastRenderedPageBreak/>
+        <w:t xml:space="preserve">Table.5.2. Testing level description </w:t>
       </w:r>
     </w:p>
     <w:tbl>
@@ -5724,7 +6114,6 @@
                 <w:b/>
                 <w:sz w:val="22"/>
               </w:rPr>
-              <w:lastRenderedPageBreak/>
               <w:t xml:space="preserve">Level </w:t>
             </w:r>
           </w:p>
@@ -5852,7 +6241,15 @@
               <w:jc w:val="left"/>
             </w:pPr>
             <w:r>
-              <w:t xml:space="preserve">Combine all the modules and test . </w:t>
+              <w:t xml:space="preserve">Combine all the modules and </w:t>
+            </w:r>
+            <w:proofErr w:type="gramStart"/>
+            <w:r>
+              <w:t>test .</w:t>
+            </w:r>
+            <w:proofErr w:type="gramEnd"/>
+            <w:r>
+              <w:t xml:space="preserve"> </w:t>
             </w:r>
           </w:p>
         </w:tc>
@@ -5973,32 +6370,10 @@
     </w:tbl>
     <w:p>
       <w:pPr>
-        <w:spacing w:after="353" w:line="259" w:lineRule="auto"/>
-        <w:ind w:left="463" w:right="927"/>
-        <w:jc w:val="center"/>
-      </w:pPr>
-      <w:r>
-        <w:t>Tab</w:t>
-      </w:r>
-      <w:r>
-        <w:t>le</w:t>
-      </w:r>
-      <w:r>
-        <w:t>.5</w:t>
-      </w:r>
-      <w:r>
-        <w:t xml:space="preserve">.2. Testing Level Description </w:t>
-      </w:r>
-    </w:p>
-    <w:p>
-      <w:pPr>
         <w:spacing w:after="0" w:line="259" w:lineRule="auto"/>
         <w:ind w:left="14" w:right="0" w:firstLine="0"/>
         <w:jc w:val="left"/>
       </w:pPr>
-      <w:r>
-        <w:t xml:space="preserve"> </w:t>
-      </w:r>
     </w:p>
     <w:p>
       <w:pPr>
@@ -6177,6 +6552,22 @@
       </w:pPr>
       <w:r>
         <w:t xml:space="preserve"> Project task and estimation and schedule </w:t>
+      </w:r>
+    </w:p>
+    <w:p>
+      <w:pPr>
+        <w:spacing w:after="273" w:line="259" w:lineRule="auto"/>
+        <w:ind w:left="463" w:right="864"/>
+        <w:jc w:val="center"/>
+      </w:pPr>
+      <w:r>
+        <w:t>Table.5</w:t>
+      </w:r>
+      <w:r>
+        <w:t>.3. Project task e</w:t>
+      </w:r>
+      <w:r>
+        <w:t xml:space="preserve">stimation </w:t>
       </w:r>
     </w:p>
     <w:tbl>
@@ -6507,25 +6898,6 @@
     </w:tbl>
     <w:p>
       <w:pPr>
-        <w:spacing w:after="273" w:line="259" w:lineRule="auto"/>
-        <w:ind w:left="463" w:right="864"/>
-        <w:jc w:val="center"/>
-      </w:pPr>
-      <w:r>
-        <w:t>Tab</w:t>
-      </w:r>
-      <w:r>
-        <w:t>le</w:t>
-      </w:r>
-      <w:r>
-        <w:t>.5</w:t>
-      </w:r>
-      <w:r>
-        <w:t xml:space="preserve">.3. Project Task Estimation </w:t>
-      </w:r>
-    </w:p>
-    <w:p>
-      <w:pPr>
         <w:spacing w:after="276" w:line="259" w:lineRule="auto"/>
         <w:ind w:left="9" w:right="0"/>
         <w:jc w:val="left"/>
@@ -6604,7 +6976,15 @@
         <w:jc w:val="left"/>
       </w:pPr>
       <w:r>
-        <w:t xml:space="preserve">The testing environment is basically the pc with the hardware and software requirement mentioned above this report. We use a system with minimum of 2gb ram and 300 gb hard drive with all needed software to run it smoothly. Some software which we use to edit the codes: </w:t>
+        <w:t xml:space="preserve">The testing environment is basically the pc with the hardware and software requirement mentioned above this report. We use a system with minimum of 2gb ram and 300 </w:t>
+      </w:r>
+      <w:proofErr w:type="spellStart"/>
+      <w:r>
+        <w:t>gb</w:t>
+      </w:r>
+      <w:proofErr w:type="spellEnd"/>
+      <w:r>
+        <w:t xml:space="preserve"> hard drive with all needed software to run it smoothly. Some software which we use to edit the codes: </w:t>
       </w:r>
     </w:p>
     <w:p>
@@ -6680,7 +7060,15 @@
         <w:jc w:val="left"/>
       </w:pPr>
       <w:r>
-        <w:t xml:space="preserve">IDLE is an integrated development environment for Python, which has been bundled with the default implementation of the language since 1.5.2b1. It is packaged as an optional part of the Python packaging with many Linux distributions. It is completely written in Python and the Tkinter GUI </w:t>
+        <w:t xml:space="preserve">IDLE is an integrated development environment for Python, which has been bundled with the default implementation of the language since 1.5.2b1. It is packaged as an optional part of the Python packaging with many Linux distributions. It is completely written in Python and the </w:t>
+      </w:r>
+      <w:proofErr w:type="spellStart"/>
+      <w:r>
+        <w:t>Tkinter</w:t>
+      </w:r>
+      <w:proofErr w:type="spellEnd"/>
+      <w:r>
+        <w:t xml:space="preserve"> GUI </w:t>
       </w:r>
       <w:r>
         <w:t>toolkit.</w:t>
@@ -6696,6 +7084,16 @@
       </w:pPr>
       <w:r>
         <w:t xml:space="preserve">IDLE is intended to be a simple IDE and suitable for beginners, especially in an educational environment. To that end, it is cross-platform, and avoids feature clutter. </w:t>
+      </w:r>
+    </w:p>
+    <w:p>
+      <w:pPr>
+        <w:spacing w:after="273" w:line="259" w:lineRule="auto"/>
+        <w:ind w:left="463" w:right="861"/>
+        <w:jc w:val="center"/>
+      </w:pPr>
+      <w:r>
+        <w:t xml:space="preserve">Table.5.4. Terms/ Acronym </w:t>
       </w:r>
     </w:p>
     <w:tbl>
@@ -6938,25 +7336,6 @@
     </w:tbl>
     <w:p>
       <w:pPr>
-        <w:spacing w:after="273" w:line="259" w:lineRule="auto"/>
-        <w:ind w:left="463" w:right="861"/>
-        <w:jc w:val="center"/>
-      </w:pPr>
-      <w:r>
-        <w:t>Tab</w:t>
-      </w:r>
-      <w:r>
-        <w:t>le</w:t>
-      </w:r>
-      <w:r>
-        <w:t>.5</w:t>
-      </w:r>
-      <w:r>
-        <w:t xml:space="preserve">.4. Terms/ Acronym </w:t>
-      </w:r>
-    </w:p>
-    <w:p>
-      <w:pPr>
         <w:spacing w:after="355" w:line="259" w:lineRule="auto"/>
         <w:ind w:left="19" w:right="476"/>
       </w:pPr>
@@ -6991,6 +7370,7 @@
       <w:r>
         <w:rPr>
           <w:noProof/>
+          <w:lang w:bidi="ar-SA"/>
         </w:rPr>
         <w:lastRenderedPageBreak/>
         <w:drawing>
@@ -7038,7 +7418,10 @@
         <w:t>Fig.5</w:t>
       </w:r>
       <w:r>
-        <w:t xml:space="preserve">.8. Test Issue 1 </w:t>
+        <w:t>.8. Test i</w:t>
+      </w:r>
+      <w:r>
+        <w:t xml:space="preserve">ssue 1 </w:t>
       </w:r>
     </w:p>
     <w:p>
@@ -7052,13 +7435,37 @@
         <w:t>ges when going through the UI. T</w:t>
       </w:r>
       <w:r>
-        <w:t>he urls provided to invoke the functions scripted in the views were not routing to the proper path hence the issue w</w:t>
-      </w:r>
-      <w:r>
-        <w:t>as in the naming of each urls. T</w:t>
-      </w:r>
-      <w:r>
-        <w:t xml:space="preserve">o overcome this issue, the naming of each urls were made distinct as seen in bellow fig due to which Django can easily route. </w:t>
+        <w:t xml:space="preserve">he </w:t>
+      </w:r>
+      <w:proofErr w:type="spellStart"/>
+      <w:r>
+        <w:t>urls</w:t>
+      </w:r>
+      <w:proofErr w:type="spellEnd"/>
+      <w:r>
+        <w:t xml:space="preserve"> provided to invoke the functions scripted in the views were not routing to the proper path hence the issue w</w:t>
+      </w:r>
+      <w:r>
+        <w:t xml:space="preserve">as in the naming of each </w:t>
+      </w:r>
+      <w:proofErr w:type="spellStart"/>
+      <w:r>
+        <w:t>urls</w:t>
+      </w:r>
+      <w:proofErr w:type="spellEnd"/>
+      <w:r>
+        <w:t>. T</w:t>
+      </w:r>
+      <w:r>
+        <w:t xml:space="preserve">o overcome this issue, the naming of each </w:t>
+      </w:r>
+      <w:proofErr w:type="spellStart"/>
+      <w:r>
+        <w:t>urls</w:t>
+      </w:r>
+      <w:proofErr w:type="spellEnd"/>
+      <w:r>
+        <w:t xml:space="preserve"> were made distinct as seen in bellow fig due to which Django can easily route. </w:t>
       </w:r>
     </w:p>
     <w:p>
@@ -7070,6 +7477,7 @@
       <w:r>
         <w:rPr>
           <w:noProof/>
+          <w:lang w:bidi="ar-SA"/>
         </w:rPr>
         <w:drawing>
           <wp:inline distT="0" distB="0" distL="0" distR="0" wp14:anchorId="5F662A27" wp14:editId="6D6C02B1">
@@ -7119,7 +7527,10 @@
         <w:t>Fig.5.9</w:t>
       </w:r>
       <w:r>
-        <w:t xml:space="preserve">. Test Issue 2 </w:t>
+        <w:t>. Test i</w:t>
+      </w:r>
+      <w:r>
+        <w:t xml:space="preserve">ssue 2 </w:t>
       </w:r>
     </w:p>
     <w:p>
@@ -7145,6 +7556,7 @@
       <w:r>
         <w:rPr>
           <w:noProof/>
+          <w:lang w:bidi="ar-SA"/>
         </w:rPr>
         <w:lastRenderedPageBreak/>
         <w:drawing>
@@ -7192,7 +7604,10 @@
         <w:t>Fig.5</w:t>
       </w:r>
       <w:r>
-        <w:t xml:space="preserve">.10. Test Issue 3 </w:t>
+        <w:t>.10. Test i</w:t>
+      </w:r>
+      <w:r>
+        <w:t xml:space="preserve">ssue 3 </w:t>
       </w:r>
     </w:p>
     <w:p>
@@ -7216,7 +7631,15 @@
         <w:t>ave a proper valid mobile number. A</w:t>
       </w:r>
       <w:r>
-        <w:t xml:space="preserve"> pattern was given in the form of html so that the user give the right information that is useful further as seen in below image. </w:t>
+        <w:t xml:space="preserve"> pattern was given in the form of html so that the user </w:t>
+      </w:r>
+      <w:proofErr w:type="gramStart"/>
+      <w:r>
+        <w:t>give</w:t>
+      </w:r>
+      <w:proofErr w:type="gramEnd"/>
+      <w:r>
+        <w:t xml:space="preserve"> the right information that is useful further as seen in below image. </w:t>
       </w:r>
     </w:p>
     <w:p>
@@ -7228,6 +7651,7 @@
       <w:r>
         <w:rPr>
           <w:noProof/>
+          <w:lang w:bidi="ar-SA"/>
         </w:rPr>
         <w:drawing>
           <wp:inline distT="0" distB="0" distL="0" distR="0" wp14:anchorId="0C03B720" wp14:editId="05950A97">
@@ -7283,7 +7707,13 @@
         <w:rPr>
           <w:sz w:val="26"/>
         </w:rPr>
-        <w:t xml:space="preserve">.11. Test Issue 4 </w:t>
+        <w:t>.11. Test i</w:t>
+      </w:r>
+      <w:r>
+        <w:rPr>
+          <w:sz w:val="26"/>
+        </w:rPr>
+        <w:t xml:space="preserve">ssue 4 </w:t>
       </w:r>
     </w:p>
     <w:p>
@@ -7507,10 +7937,10 @@
         <w:t>web based</w:t>
       </w:r>
       <w:r>
-        <w:t xml:space="preserve"> portal can be a centralize source of information which can contribute to our greater human evolution in the far future where all the medical amenities work in harmony in serving human raise for a challenging </w:t>
-      </w:r>
-      <w:r>
-        <w:t>.</w:t>
+        <w:t xml:space="preserve"> portal can be a centralize source of information which can contribute to our greater human evolution in the far future where all the medical amenities work in harmony in serving human raise for a </w:t>
+      </w:r>
+      <w:r>
+        <w:t>challenging.</w:t>
       </w:r>
       <w:r>
         <w:t xml:space="preserve"> </w:t>
@@ -7633,127 +8063,50 @@
       <w:r>
         <w:t xml:space="preserve"> </w:t>
       </w:r>
+      <w:proofErr w:type="spellStart"/>
       <w:r>
         <w:rPr>
           <w:b/>
           <w:bCs/>
         </w:rPr>
-        <w:t>Ilaria Baffo</w:t>
-      </w:r>
-      <w:r>
-        <w:t xml:space="preserve">, </w:t>
-      </w:r>
+        <w:t>Ilaria</w:t>
+      </w:r>
+      <w:proofErr w:type="spellEnd"/>
       <w:r>
         <w:rPr>
           <w:b/>
           <w:bCs/>
         </w:rPr>
-        <w:t>Giuseppe Stecca</w:t>
-      </w:r>
-      <w:r>
-        <w:t xml:space="preserve">, and </w:t>
-      </w:r>
+        <w:t xml:space="preserve"> </w:t>
+      </w:r>
+      <w:proofErr w:type="spellStart"/>
       <w:r>
         <w:rPr>
           <w:b/>
           <w:bCs/>
         </w:rPr>
-        <w:t>Toshiya Kaihara</w:t>
-      </w:r>
-      <w:r>
-        <w:t xml:space="preserve"> </w:t>
-      </w:r>
-      <w:r>
-        <w:t>(</w:t>
-      </w:r>
-      <w:r>
-        <w:t>2009</w:t>
-      </w:r>
-      <w:r>
-        <w:t>)</w:t>
-      </w:r>
-      <w:r>
-        <w:t xml:space="preserve">. </w:t>
-      </w:r>
-      <w:r>
-        <w:t>A multi agent system approach for hospital's drugs manageme</w:t>
-      </w:r>
-      <w:r>
-        <w:t>nt using combinatorial auctions</w:t>
-      </w:r>
+        <w:t>Baffo</w:t>
+      </w:r>
+      <w:proofErr w:type="spellEnd"/>
       <w:r>
         <w:t xml:space="preserve">, </w:t>
-      </w:r>
-      <w:r>
-        <w:rPr>
-          <w:i/>
-        </w:rPr>
-        <w:t xml:space="preserve">Institute of Electrical and Electronics </w:t>
-      </w:r>
-      <w:r>
-        <w:rPr>
-          <w:i/>
-        </w:rPr>
-        <w:t xml:space="preserve">Engineers </w:t>
-      </w:r>
-      <w:r>
-        <w:rPr>
-          <w:i/>
-        </w:rPr>
-        <w:t>International Conference on In</w:t>
-      </w:r>
-      <w:r>
-        <w:rPr>
-          <w:i/>
-        </w:rPr>
-        <w:t>dustrial Informatics</w:t>
-      </w:r>
-      <w:r>
-        <w:t>,</w:t>
-      </w:r>
-      <w:r>
-        <w:t xml:space="preserve"> </w:t>
-      </w:r>
-      <w:r>
-        <w:t>2010, 945-949.</w:t>
-      </w:r>
-    </w:p>
-    <w:p>
-      <w:pPr>
-        <w:ind w:left="19" w:right="476"/>
-      </w:pPr>
-      <w:r>
-        <w:rPr>
-          <w:b/>
-        </w:rPr>
-        <w:t>3</w:t>
-      </w:r>
-      <w:r>
-        <w:rPr>
-          <w:b/>
-        </w:rPr>
-        <w:t>.</w:t>
-      </w:r>
-      <w:r>
-        <w:t xml:space="preserve"> </w:t>
       </w:r>
       <w:r>
         <w:rPr>
           <w:b/>
           <w:bCs/>
         </w:rPr>
-        <w:t>Jung Insung</w:t>
-      </w:r>
-      <w:r>
-        <w:t xml:space="preserve">, </w:t>
-      </w:r>
+        <w:t xml:space="preserve">Giuseppe </w:t>
+      </w:r>
+      <w:proofErr w:type="spellStart"/>
       <w:r>
         <w:rPr>
           <w:b/>
           <w:bCs/>
         </w:rPr>
-        <w:t>Thapa Devinder</w:t>
-      </w:r>
+        <w:t>Stecca</w:t>
+      </w:r>
+      <w:proofErr w:type="spellEnd"/>
       <w:r>
         <w:t xml:space="preserve">, and </w:t>
       </w:r>
@@ -7762,251 +8115,208 @@
           <w:b/>
           <w:bCs/>
         </w:rPr>
-        <w:t>Wang Gi-Nam</w:t>
-      </w:r>
-      <w:r>
-        <w:t xml:space="preserve"> </w:t>
-      </w:r>
-      <w:r>
-        <w:t>(</w:t>
-      </w:r>
-      <w:r>
-        <w:t>2007</w:t>
-      </w:r>
-      <w:r>
-        <w:t>)</w:t>
-      </w:r>
-      <w:r>
-        <w:t xml:space="preserve">. Intelligent Agent Based </w:t>
-      </w:r>
-      <w:r>
-        <w:t>Graphic User</w:t>
-      </w:r>
-      <w:r>
-        <w:t xml:space="preserve"> Interface (GUI) for e-Physician, Proceedings of the </w:t>
-      </w:r>
-      <w:r>
-        <w:rPr>
-          <w:i/>
-        </w:rPr>
-        <w:t>World Academy of Science, Engi</w:t>
-      </w:r>
-      <w:r>
-        <w:rPr>
-          <w:i/>
-        </w:rPr>
-        <w:t>neering and Technology</w:t>
-      </w:r>
-      <w:r>
-        <w:rPr>
-          <w:i/>
-        </w:rPr>
-        <w:t>,</w:t>
-      </w:r>
-      <w:r>
-        <w:t xml:space="preserve"> 2007, </w:t>
-      </w:r>
-      <w:r>
-        <w:t xml:space="preserve">194-197.  </w:t>
-      </w:r>
-    </w:p>
-    <w:p>
-      <w:pPr>
-        <w:ind w:left="19" w:right="476"/>
-      </w:pPr>
-      <w:r>
-        <w:rPr>
-          <w:b/>
-        </w:rPr>
-        <w:t>4</w:t>
-      </w:r>
-      <w:r>
-        <w:rPr>
-          <w:b/>
-        </w:rPr>
-        <w:t xml:space="preserve">. </w:t>
-      </w:r>
+        <w:t xml:space="preserve">Toshiya </w:t>
+      </w:r>
+      <w:proofErr w:type="spellStart"/>
       <w:r>
         <w:rPr>
           <w:b/>
           <w:bCs/>
         </w:rPr>
-        <w:t>Kushwaha, N</w:t>
-      </w:r>
-      <w:r>
-        <w:t xml:space="preserve">., </w:t>
+        <w:t>Kaihara</w:t>
+      </w:r>
+      <w:proofErr w:type="spellEnd"/>
+      <w:r>
+        <w:t xml:space="preserve"> </w:t>
+      </w:r>
+      <w:r>
+        <w:t>(</w:t>
+      </w:r>
+      <w:r>
+        <w:t>2009</w:t>
+      </w:r>
+      <w:r>
+        <w:t>)</w:t>
+      </w:r>
+      <w:r>
+        <w:t xml:space="preserve">. </w:t>
+      </w:r>
+      <w:r>
+        <w:t>A multi agent system approach for hospital's drugs manageme</w:t>
+      </w:r>
+      <w:r>
+        <w:t>nt using combinatorial auctions</w:t>
+      </w:r>
+      <w:r>
+        <w:t xml:space="preserve">, </w:t>
+      </w:r>
+      <w:r>
+        <w:rPr>
+          <w:i/>
+        </w:rPr>
+        <w:t xml:space="preserve">Institute of Electrical and Electronics </w:t>
+      </w:r>
+      <w:r>
+        <w:rPr>
+          <w:i/>
+        </w:rPr>
+        <w:t xml:space="preserve">Engineers </w:t>
+      </w:r>
+      <w:r>
+        <w:rPr>
+          <w:i/>
+        </w:rPr>
+        <w:t>International Conference on In</w:t>
+      </w:r>
+      <w:r>
+        <w:rPr>
+          <w:i/>
+        </w:rPr>
+        <w:t>dustrial Informatics</w:t>
+      </w:r>
+      <w:r>
+        <w:t>,</w:t>
+      </w:r>
+      <w:r>
+        <w:t xml:space="preserve"> </w:t>
+      </w:r>
+      <w:r>
+        <w:t>2010, 945-949.</w:t>
+      </w:r>
+    </w:p>
+    <w:p>
+      <w:pPr>
+        <w:ind w:left="19" w:right="476"/>
+      </w:pPr>
+      <w:r>
+        <w:rPr>
+          <w:b/>
+        </w:rPr>
+        <w:t>3</w:t>
+      </w:r>
+      <w:r>
+        <w:rPr>
+          <w:b/>
+        </w:rPr>
+        <w:t>.</w:t>
+      </w:r>
+      <w:r>
+        <w:t xml:space="preserve"> </w:t>
       </w:r>
       <w:r>
         <w:rPr>
           <w:b/>
           <w:bCs/>
         </w:rPr>
-        <w:t>Sahu, S.</w:t>
-      </w:r>
-      <w:r>
-        <w:t xml:space="preserve"> and </w:t>
-      </w:r>
+        <w:t xml:space="preserve">Jung </w:t>
+      </w:r>
+      <w:proofErr w:type="spellStart"/>
       <w:r>
         <w:rPr>
           <w:b/>
           <w:bCs/>
         </w:rPr>
-        <w:t>Ahmed</w:t>
-      </w:r>
+        <w:t>Insung</w:t>
+      </w:r>
+      <w:proofErr w:type="spellEnd"/>
+      <w:r>
+        <w:t xml:space="preserve">, </w:t>
+      </w:r>
+      <w:proofErr w:type="spellStart"/>
       <w:r>
         <w:rPr>
           <w:b/>
           <w:bCs/>
         </w:rPr>
-        <w:t xml:space="preserve"> P</w:t>
-      </w:r>
-      <w:r>
-        <w:t xml:space="preserve">. March </w:t>
-      </w:r>
-      <w:r>
-        <w:t>(</w:t>
-      </w:r>
-      <w:r>
-        <w:t>2012</w:t>
-      </w:r>
-      <w:r>
-        <w:t>)</w:t>
-      </w:r>
-      <w:r>
-        <w:t xml:space="preserve">. Gathering Requirements for Hospital Management System Using Intelligent Agents. </w:t>
-      </w:r>
-      <w:r>
-        <w:rPr>
-          <w:i/>
-        </w:rPr>
-        <w:t>International Journal of Engineering and Innovative Technolo</w:t>
-      </w:r>
-      <w:r>
-        <w:rPr>
-          <w:i/>
-        </w:rPr>
-        <w:t>gy</w:t>
-      </w:r>
-      <w:r>
-        <w:t>,1(</w:t>
-      </w:r>
-      <w:r>
-        <w:t>3</w:t>
-      </w:r>
-      <w:r>
-        <w:t>)</w:t>
-      </w:r>
-      <w:r>
-        <w:t xml:space="preserve">, </w:t>
-      </w:r>
-      <w:r>
-        <w:t xml:space="preserve">76-279.  </w:t>
-      </w:r>
-    </w:p>
-    <w:p>
-      <w:pPr>
-        <w:ind w:left="19" w:right="476"/>
-      </w:pPr>
-      <w:r>
-        <w:rPr>
-          <w:b/>
-        </w:rPr>
-        <w:t>5</w:t>
-      </w:r>
-      <w:r>
-        <w:rPr>
-          <w:b/>
-        </w:rPr>
-        <w:t>.</w:t>
-      </w:r>
-      <w:r>
-        <w:t xml:space="preserve"> </w:t>
-      </w:r>
+        <w:t>Thapa</w:t>
+      </w:r>
+      <w:proofErr w:type="spellEnd"/>
       <w:r>
         <w:rPr>
           <w:b/>
           <w:bCs/>
         </w:rPr>
-        <w:t>Moore</w:t>
-      </w:r>
-      <w:r>
-        <w:t xml:space="preserve">, </w:t>
-      </w:r>
+        <w:t xml:space="preserve"> </w:t>
+      </w:r>
+      <w:proofErr w:type="spellStart"/>
       <w:r>
         <w:rPr>
           <w:b/>
           <w:bCs/>
         </w:rPr>
-        <w:t xml:space="preserve">J. Michael </w:t>
-      </w:r>
-      <w:r>
-        <w:t xml:space="preserve">and </w:t>
+        <w:t>Devinder</w:t>
+      </w:r>
+      <w:proofErr w:type="spellEnd"/>
+      <w:r>
+        <w:t xml:space="preserve">, and </w:t>
       </w:r>
       <w:r>
         <w:rPr>
           <w:b/>
           <w:bCs/>
         </w:rPr>
-        <w:t>Shipman III</w:t>
-      </w:r>
-      <w:r>
-        <w:t xml:space="preserve">, </w:t>
-      </w:r>
+        <w:t xml:space="preserve">Wang </w:t>
+      </w:r>
+      <w:proofErr w:type="spellStart"/>
       <w:r>
         <w:rPr>
           <w:b/>
           <w:bCs/>
         </w:rPr>
-        <w:t>Frank M</w:t>
-      </w:r>
+        <w:t>Gi</w:t>
+      </w:r>
+      <w:proofErr w:type="spellEnd"/>
       <w:r>
         <w:rPr>
           <w:b/>
           <w:bCs/>
         </w:rPr>
+        <w:t>-Nam</w:t>
+      </w:r>
+      <w:r>
         <w:t xml:space="preserve"> </w:t>
       </w:r>
       <w:r>
-        <w:t>(2</w:t>
-      </w:r>
-      <w:r>
-        <w:t>000</w:t>
+        <w:t>(</w:t>
+      </w:r>
+      <w:r>
+        <w:t>2007</w:t>
       </w:r>
       <w:r>
         <w:t>)</w:t>
       </w:r>
       <w:r>
-        <w:t xml:space="preserve">. A Comparison of Questionnaire-Based and GUI-Based Requirements Gathering. Proceedings of the 15th </w:t>
+        <w:t xml:space="preserve">. Intelligent Agent Based </w:t>
+      </w:r>
+      <w:r>
+        <w:t>Graphic User</w:t>
+      </w:r>
+      <w:r>
+        <w:t xml:space="preserve"> Interface (GUI) for e-Physician, Proceedings of the </w:t>
       </w:r>
       <w:r>
         <w:rPr>
           <w:i/>
         </w:rPr>
-        <w:t>Institute of Electrical and Electronics Engineers</w:t>
-      </w:r>
-      <w:r>
-        <w:t xml:space="preserve"> </w:t>
+        <w:t>World Academy of Science, Engi</w:t>
       </w:r>
       <w:r>
         <w:rPr>
           <w:i/>
         </w:rPr>
-        <w:t>International Conference on Automate</w:t>
+        <w:t>neering and Technology</w:t>
       </w:r>
       <w:r>
         <w:rPr>
           <w:i/>
         </w:rPr>
-        <w:t>d Software Engineering</w:t>
-      </w:r>
-      <w:r>
         <w:t>,</w:t>
       </w:r>
       <w:r>
-        <w:t xml:space="preserve">2000, </w:t>
-      </w:r>
-      <w:r>
-        <w:t xml:space="preserve">35-43.  </w:t>
+        <w:t xml:space="preserve"> 2007, </w:t>
+      </w:r>
+      <w:r>
+        <w:t xml:space="preserve">194-197.  </w:t>
       </w:r>
     </w:p>
     <w:p>
@@ -8017,109 +8327,48 @@
         <w:rPr>
           <w:b/>
         </w:rPr>
-        <w:t>6</w:t>
+        <w:t>4</w:t>
       </w:r>
       <w:r>
         <w:rPr>
           <w:b/>
         </w:rPr>
-        <w:t>.</w:t>
-      </w:r>
-      <w:r>
-        <w:t xml:space="preserve"> </w:t>
-      </w:r>
+        <w:t xml:space="preserve">. </w:t>
+      </w:r>
+      <w:proofErr w:type="spellStart"/>
       <w:r>
         <w:rPr>
           <w:b/>
           <w:bCs/>
         </w:rPr>
-        <w:t>Tveit, A</w:t>
-      </w:r>
-      <w:r>
-        <w:t xml:space="preserve"> </w:t>
-      </w:r>
-      <w:r>
-        <w:t>(</w:t>
-      </w:r>
-      <w:r>
-        <w:t>2001</w:t>
-      </w:r>
-      <w:r>
-        <w:t>)</w:t>
-      </w:r>
-      <w:r>
-        <w:t xml:space="preserve">. A survey of agent-oriented software engineering, Proceedings of the first </w:t>
-      </w:r>
-      <w:r>
-        <w:rPr>
-          <w:i/>
-        </w:rPr>
-        <w:t xml:space="preserve">Norges teknisk-naturvitenskapelige universitet </w:t>
-      </w:r>
-      <w:r>
-        <w:rPr>
-          <w:i/>
-        </w:rPr>
-        <w:t>Computer Science Graduate Student Conference</w:t>
-      </w:r>
-      <w:r>
-        <w:t>, Norwegian University of Scienc</w:t>
-      </w:r>
-      <w:r>
-        <w:t>e and Technology, 2001, May,</w:t>
-      </w:r>
-      <w:r>
-        <w:t xml:space="preserve"> 1-8.  </w:t>
-      </w:r>
-    </w:p>
-    <w:p>
-      <w:pPr>
-        <w:ind w:left="19" w:right="476"/>
-      </w:pPr>
-      <w:r>
-        <w:rPr>
-          <w:b/>
-        </w:rPr>
-        <w:t>7</w:t>
-      </w:r>
-      <w:r>
-        <w:rPr>
-          <w:b/>
-        </w:rPr>
-        <w:t>.</w:t>
-      </w:r>
-      <w:r>
-        <w:rPr>
-          <w:b/>
-        </w:rPr>
-        <w:t xml:space="preserve"> </w:t>
-      </w:r>
+        <w:t>Kushwaha</w:t>
+      </w:r>
+      <w:proofErr w:type="spellEnd"/>
       <w:r>
         <w:rPr>
           <w:b/>
           <w:bCs/>
         </w:rPr>
-        <w:t>Yang Hongqiao</w:t>
-      </w:r>
-      <w:r>
-        <w:t xml:space="preserve">, </w:t>
-      </w:r>
+        <w:t>, N</w:t>
+      </w:r>
+      <w:r>
+        <w:t xml:space="preserve">., </w:t>
+      </w:r>
+      <w:proofErr w:type="spellStart"/>
       <w:r>
         <w:rPr>
           <w:b/>
           <w:bCs/>
         </w:rPr>
-        <w:t>Liu Xihua,</w:t>
-      </w:r>
-      <w:r>
-        <w:t xml:space="preserve"> </w:t>
-      </w:r>
+        <w:t>Sahu</w:t>
+      </w:r>
+      <w:proofErr w:type="spellEnd"/>
       <w:r>
         <w:rPr>
           <w:b/>
           <w:bCs/>
         </w:rPr>
-        <w:t>Wu Fei</w:t>
+        <w:t>, S.</w:t>
       </w:r>
       <w:r>
         <w:t xml:space="preserve"> and </w:t>
@@ -8129,15 +8378,381 @@
           <w:b/>
           <w:bCs/>
         </w:rPr>
-        <w:t>Li Weizi</w:t>
+        <w:t>Ahmed</w:t>
+      </w:r>
+      <w:r>
+        <w:rPr>
+          <w:b/>
+          <w:bCs/>
+        </w:rPr>
+        <w:t xml:space="preserve"> P</w:t>
+      </w:r>
+      <w:r>
+        <w:t xml:space="preserve">. March </w:t>
+      </w:r>
+      <w:r>
+        <w:t>(</w:t>
+      </w:r>
+      <w:r>
+        <w:t>2012</w:t>
+      </w:r>
+      <w:r>
+        <w:t>)</w:t>
+      </w:r>
+      <w:r>
+        <w:t xml:space="preserve">. Gathering Requirements for Hospital Management System Using Intelligent Agents. </w:t>
+      </w:r>
+      <w:r>
+        <w:rPr>
+          <w:i/>
+        </w:rPr>
+        <w:t>International Journal of Engineering and Innovative Technolo</w:t>
+      </w:r>
+      <w:r>
+        <w:rPr>
+          <w:i/>
+        </w:rPr>
+        <w:t>gy</w:t>
+      </w:r>
+      <w:r>
+        <w:t>,1(</w:t>
+      </w:r>
+      <w:r>
+        <w:t>3</w:t>
+      </w:r>
+      <w:r>
+        <w:t>)</w:t>
+      </w:r>
+      <w:r>
+        <w:t xml:space="preserve">, </w:t>
+      </w:r>
+      <w:r>
+        <w:t xml:space="preserve">76-279.  </w:t>
+      </w:r>
+    </w:p>
+    <w:p>
+      <w:pPr>
+        <w:ind w:left="19" w:right="476"/>
+      </w:pPr>
+      <w:r>
+        <w:rPr>
+          <w:b/>
+        </w:rPr>
+        <w:t>5</w:t>
+      </w:r>
+      <w:r>
+        <w:rPr>
+          <w:b/>
+        </w:rPr>
+        <w:t>.</w:t>
       </w:r>
       <w:r>
         <w:t xml:space="preserve"> </w:t>
       </w:r>
       <w:r>
+        <w:rPr>
+          <w:b/>
+          <w:bCs/>
+        </w:rPr>
+        <w:t>Moore</w:t>
+      </w:r>
+      <w:r>
+        <w:t xml:space="preserve">, </w:t>
+      </w:r>
+      <w:r>
+        <w:rPr>
+          <w:b/>
+          <w:bCs/>
+        </w:rPr>
+        <w:t xml:space="preserve">J. Michael </w:t>
+      </w:r>
+      <w:r>
+        <w:t xml:space="preserve">and </w:t>
+      </w:r>
+      <w:r>
+        <w:rPr>
+          <w:b/>
+          <w:bCs/>
+        </w:rPr>
+        <w:t>Shipman III</w:t>
+      </w:r>
+      <w:r>
+        <w:t xml:space="preserve">, </w:t>
+      </w:r>
+      <w:r>
+        <w:rPr>
+          <w:b/>
+          <w:bCs/>
+        </w:rPr>
+        <w:t>Frank M</w:t>
+      </w:r>
+      <w:r>
+        <w:rPr>
+          <w:b/>
+          <w:bCs/>
+        </w:rPr>
+        <w:t xml:space="preserve"> </w:t>
+      </w:r>
+      <w:r>
+        <w:t>(2</w:t>
+      </w:r>
+      <w:r>
+        <w:t>000</w:t>
+      </w:r>
+      <w:r>
+        <w:t>)</w:t>
+      </w:r>
+      <w:r>
+        <w:t xml:space="preserve">. A Comparison of Questionnaire-Based and GUI-Based Requirements Gathering. Proceedings of the 15th </w:t>
+      </w:r>
+      <w:r>
+        <w:rPr>
+          <w:i/>
+        </w:rPr>
+        <w:t>Institute of Electrical and Electronics Engineers</w:t>
+      </w:r>
+      <w:r>
+        <w:t xml:space="preserve"> </w:t>
+      </w:r>
+      <w:r>
+        <w:rPr>
+          <w:i/>
+        </w:rPr>
+        <w:t>International Conference on Automate</w:t>
+      </w:r>
+      <w:r>
+        <w:rPr>
+          <w:i/>
+        </w:rPr>
+        <w:t>d Software Engineering</w:t>
+      </w:r>
+      <w:r>
+        <w:t>,</w:t>
+      </w:r>
+      <w:r>
+        <w:t xml:space="preserve">2000, </w:t>
+      </w:r>
+      <w:r>
+        <w:t xml:space="preserve">35-43.  </w:t>
+      </w:r>
+    </w:p>
+    <w:p>
+      <w:pPr>
+        <w:ind w:left="19" w:right="476"/>
+      </w:pPr>
+      <w:r>
+        <w:rPr>
+          <w:b/>
+        </w:rPr>
+        <w:t>6</w:t>
+      </w:r>
+      <w:r>
+        <w:rPr>
+          <w:b/>
+        </w:rPr>
+        <w:t>.</w:t>
+      </w:r>
+      <w:r>
+        <w:t xml:space="preserve"> </w:t>
+      </w:r>
+      <w:proofErr w:type="spellStart"/>
+      <w:r>
+        <w:rPr>
+          <w:b/>
+          <w:bCs/>
+        </w:rPr>
+        <w:t>Tveit</w:t>
+      </w:r>
+      <w:proofErr w:type="spellEnd"/>
+      <w:r>
+        <w:rPr>
+          <w:b/>
+          <w:bCs/>
+        </w:rPr>
+        <w:t>, A</w:t>
+      </w:r>
+      <w:r>
+        <w:t xml:space="preserve"> </w:t>
+      </w:r>
+      <w:r>
         <w:t>(</w:t>
       </w:r>
       <w:r>
+        <w:t>2001</w:t>
+      </w:r>
+      <w:r>
+        <w:t>)</w:t>
+      </w:r>
+      <w:r>
+        <w:t xml:space="preserve">. A survey of agent-oriented software engineering, Proceedings of the first </w:t>
+      </w:r>
+      <w:proofErr w:type="spellStart"/>
+      <w:r>
+        <w:rPr>
+          <w:i/>
+        </w:rPr>
+        <w:t>Norges</w:t>
+      </w:r>
+      <w:proofErr w:type="spellEnd"/>
+      <w:r>
+        <w:rPr>
+          <w:i/>
+        </w:rPr>
+        <w:t xml:space="preserve"> </w:t>
+      </w:r>
+      <w:proofErr w:type="spellStart"/>
+      <w:r>
+        <w:rPr>
+          <w:i/>
+        </w:rPr>
+        <w:t>teknisk-naturvitenskapelige</w:t>
+      </w:r>
+      <w:proofErr w:type="spellEnd"/>
+      <w:r>
+        <w:rPr>
+          <w:i/>
+        </w:rPr>
+        <w:t xml:space="preserve"> </w:t>
+      </w:r>
+      <w:proofErr w:type="spellStart"/>
+      <w:r>
+        <w:rPr>
+          <w:i/>
+        </w:rPr>
+        <w:t>universitet</w:t>
+      </w:r>
+      <w:proofErr w:type="spellEnd"/>
+      <w:r>
+        <w:rPr>
+          <w:i/>
+        </w:rPr>
+        <w:t xml:space="preserve"> </w:t>
+      </w:r>
+      <w:r>
+        <w:rPr>
+          <w:i/>
+        </w:rPr>
+        <w:t>Computer Science Graduate Student Conference</w:t>
+      </w:r>
+      <w:r>
+        <w:t>, Norwegian University of Scienc</w:t>
+      </w:r>
+      <w:r>
+        <w:t>e and Technology, 2001, May,</w:t>
+      </w:r>
+      <w:r>
+        <w:t xml:space="preserve"> 1-8.  </w:t>
+      </w:r>
+    </w:p>
+    <w:p>
+      <w:pPr>
+        <w:ind w:left="19" w:right="476"/>
+      </w:pPr>
+      <w:r>
+        <w:rPr>
+          <w:b/>
+        </w:rPr>
+        <w:t>7</w:t>
+      </w:r>
+      <w:r>
+        <w:rPr>
+          <w:b/>
+        </w:rPr>
+        <w:t>.</w:t>
+      </w:r>
+      <w:r>
+        <w:rPr>
+          <w:b/>
+        </w:rPr>
+        <w:t xml:space="preserve"> </w:t>
+      </w:r>
+      <w:r>
+        <w:rPr>
+          <w:b/>
+          <w:bCs/>
+        </w:rPr>
+        <w:t xml:space="preserve">Yang </w:t>
+      </w:r>
+      <w:proofErr w:type="spellStart"/>
+      <w:r>
+        <w:rPr>
+          <w:b/>
+          <w:bCs/>
+        </w:rPr>
+        <w:t>Hongqiao</w:t>
+      </w:r>
+      <w:proofErr w:type="spellEnd"/>
+      <w:r>
+        <w:t xml:space="preserve">, </w:t>
+      </w:r>
+      <w:r>
+        <w:rPr>
+          <w:b/>
+          <w:bCs/>
+        </w:rPr>
+        <w:t xml:space="preserve">Liu </w:t>
+      </w:r>
+      <w:proofErr w:type="spellStart"/>
+      <w:r>
+        <w:rPr>
+          <w:b/>
+          <w:bCs/>
+        </w:rPr>
+        <w:t>Xihua</w:t>
+      </w:r>
+      <w:proofErr w:type="spellEnd"/>
+      <w:r>
+        <w:rPr>
+          <w:b/>
+          <w:bCs/>
+        </w:rPr>
+        <w:t>,</w:t>
+      </w:r>
+      <w:r>
+        <w:t xml:space="preserve"> </w:t>
+      </w:r>
+      <w:r>
+        <w:rPr>
+          <w:b/>
+          <w:bCs/>
+        </w:rPr>
+        <w:t xml:space="preserve">Wu </w:t>
+      </w:r>
+      <w:proofErr w:type="spellStart"/>
+      <w:r>
+        <w:rPr>
+          <w:b/>
+          <w:bCs/>
+        </w:rPr>
+        <w:t>Fei</w:t>
+      </w:r>
+      <w:proofErr w:type="spellEnd"/>
+      <w:r>
+        <w:t xml:space="preserve"> and </w:t>
+      </w:r>
+      <w:r>
+        <w:rPr>
+          <w:b/>
+          <w:bCs/>
+        </w:rPr>
+        <w:t xml:space="preserve">Li </w:t>
+      </w:r>
+      <w:proofErr w:type="spellStart"/>
+      <w:r>
+        <w:rPr>
+          <w:b/>
+          <w:bCs/>
+        </w:rPr>
+        <w:t>Weizi</w:t>
+      </w:r>
+      <w:proofErr w:type="spellEnd"/>
+      <w:r>
+        <w:t xml:space="preserve"> </w:t>
+      </w:r>
+      <w:r>
+        <w:t>(</w:t>
+      </w:r>
+      <w:r>
         <w:t>2013</w:t>
       </w:r>
       <w:r>
@@ -8150,7 +8765,15 @@
         <w:t xml:space="preserve"> </w:t>
       </w:r>
       <w:r>
-        <w:t>Multi-agent based modeling and simulatio</w:t>
+        <w:t xml:space="preserve">Multi-agent based </w:t>
+      </w:r>
+      <w:proofErr w:type="spellStart"/>
+      <w:r>
+        <w:t>modeling</w:t>
+      </w:r>
+      <w:proofErr w:type="spellEnd"/>
+      <w:r>
+        <w:t xml:space="preserve"> and simulatio</w:t>
       </w:r>
       <w:r>
         <w:t>n of complex System in Hospital</w:t>
@@ -8191,7 +8814,28 @@
         <w:rPr>
           <w:b/>
         </w:rPr>
-        <w:t xml:space="preserve">. Ananya Roy </w:t>
+        <w:t xml:space="preserve">. </w:t>
+      </w:r>
+      <w:proofErr w:type="spellStart"/>
+      <w:r>
+        <w:rPr>
+          <w:b/>
+        </w:rPr>
+        <w:t>Ananya</w:t>
+      </w:r>
+      <w:proofErr w:type="spellEnd"/>
+      <w:r>
+        <w:rPr>
+          <w:b/>
+        </w:rPr>
+        <w:t xml:space="preserve"> </w:t>
+      </w:r>
+      <w:proofErr w:type="gramStart"/>
+      <w:r>
+        <w:rPr>
+          <w:b/>
+        </w:rPr>
+        <w:t xml:space="preserve">Roy </w:t>
       </w:r>
       <w:r>
         <w:rPr>
@@ -8199,11 +8843,26 @@
         </w:rPr>
         <w:t>,</w:t>
       </w:r>
+      <w:proofErr w:type="gramEnd"/>
       <w:r>
         <w:rPr>
           <w:b/>
         </w:rPr>
-        <w:t xml:space="preserve"> Aparajatha De </w:t>
+        <w:t xml:space="preserve"> </w:t>
+      </w:r>
+      <w:proofErr w:type="spellStart"/>
+      <w:r>
+        <w:rPr>
+          <w:b/>
+        </w:rPr>
+        <w:t>Aparajatha</w:t>
+      </w:r>
+      <w:proofErr w:type="spellEnd"/>
+      <w:r>
+        <w:rPr>
+          <w:b/>
+        </w:rPr>
+        <w:t xml:space="preserve"> De </w:t>
       </w:r>
       <w:r>
         <w:rPr>
@@ -8211,11 +8870,33 @@
         </w:rPr>
         <w:t xml:space="preserve">, </w:t>
       </w:r>
+      <w:proofErr w:type="spellStart"/>
       <w:r>
         <w:rPr>
           <w:b/>
         </w:rPr>
-        <w:t xml:space="preserve">Abhranil Tah </w:t>
+        <w:t>Abhranil</w:t>
+      </w:r>
+      <w:proofErr w:type="spellEnd"/>
+      <w:r>
+        <w:rPr>
+          <w:b/>
+        </w:rPr>
+        <w:t xml:space="preserve"> </w:t>
+      </w:r>
+      <w:proofErr w:type="spellStart"/>
+      <w:r>
+        <w:rPr>
+          <w:b/>
+        </w:rPr>
+        <w:t>Tah</w:t>
+      </w:r>
+      <w:proofErr w:type="spellEnd"/>
+      <w:r>
+        <w:rPr>
+          <w:b/>
+        </w:rPr>
+        <w:t xml:space="preserve"> </w:t>
       </w:r>
       <w:r>
         <w:rPr>
@@ -8223,11 +8904,19 @@
         </w:rPr>
         <w:t xml:space="preserve">(2013). </w:t>
       </w:r>
+      <w:proofErr w:type="spellStart"/>
       <w:r>
         <w:rPr>
           <w:bCs/>
         </w:rPr>
-        <w:t xml:space="preserve">Autonomus hospital management system using </w:t>
+        <w:t>Autonomus</w:t>
+      </w:r>
+      <w:proofErr w:type="spellEnd"/>
+      <w:r>
+        <w:rPr>
+          <w:bCs/>
+        </w:rPr>
+        <w:t xml:space="preserve"> hospital management system using </w:t>
       </w:r>
       <w:r>
         <w:rPr>
@@ -8295,7 +8984,7 @@
 </file>
 
 <file path=word/endnotes.xml><?xml version="1.0" encoding="utf-8"?>
-<w:endnotes xmlns:wpc="http://schemas.microsoft.com/office/word/2010/wordprocessingCanvas" xmlns:mc="http://schemas.openxmlformats.org/markup-compatibility/2006" xmlns:o="urn:schemas-microsoft-com:office:office" xmlns:r="http://schemas.openxmlformats.org/officeDocument/2006/relationships" xmlns:m="http://schemas.openxmlformats.org/officeDocument/2006/math" xmlns:v="urn:schemas-microsoft-com:vml" xmlns:wp14="http://schemas.microsoft.com/office/word/2010/wordprocessingDrawing" xmlns:wp="http://schemas.openxmlformats.org/drawingml/2006/wordprocessingDrawing" xmlns:w10="urn:schemas-microsoft-com:office:word" xmlns:w="http://schemas.openxmlformats.org/wordprocessingml/2006/main" xmlns:w14="http://schemas.microsoft.com/office/word/2010/wordml" xmlns:w15="http://schemas.microsoft.com/office/word/2012/wordml" xmlns:wpg="http://schemas.microsoft.com/office/word/2010/wordprocessingGroup" xmlns:wpi="http://schemas.microsoft.com/office/word/2010/wordprocessingInk" xmlns:wne="http://schemas.microsoft.com/office/word/2006/wordml" xmlns:wps="http://schemas.microsoft.com/office/word/2010/wordprocessingShape" mc:Ignorable="w14 w15 wp14">
+<w:endnotes xmlns:wpc="http://schemas.microsoft.com/office/word/2010/wordprocessingCanvas" xmlns:cx="http://schemas.microsoft.com/office/drawing/2014/chartex" xmlns:mc="http://schemas.openxmlformats.org/markup-compatibility/2006" xmlns:o="urn:schemas-microsoft-com:office:office" xmlns:r="http://schemas.openxmlformats.org/officeDocument/2006/relationships" xmlns:m="http://schemas.openxmlformats.org/officeDocument/2006/math" xmlns:v="urn:schemas-microsoft-com:vml" xmlns:wp14="http://schemas.microsoft.com/office/word/2010/wordprocessingDrawing" xmlns:wp="http://schemas.openxmlformats.org/drawingml/2006/wordprocessingDrawing" xmlns:w10="urn:schemas-microsoft-com:office:word" xmlns:w="http://schemas.openxmlformats.org/wordprocessingml/2006/main" xmlns:w14="http://schemas.microsoft.com/office/word/2010/wordml" xmlns:w15="http://schemas.microsoft.com/office/word/2012/wordml" xmlns:w16se="http://schemas.microsoft.com/office/word/2015/wordml/symex" xmlns:wpg="http://schemas.microsoft.com/office/word/2010/wordprocessingGroup" xmlns:wpi="http://schemas.microsoft.com/office/word/2010/wordprocessingInk" xmlns:wne="http://schemas.microsoft.com/office/word/2006/wordml" xmlns:wps="http://schemas.microsoft.com/office/word/2010/wordprocessingShape" mc:Ignorable="w14 w15 w16se wp14">
   <w:endnote w:type="separator" w:id="-1">
     <w:p>
       <w:pPr>
@@ -8320,7 +9009,7 @@
 </file>
 
 <file path=word/footer1.xml><?xml version="1.0" encoding="utf-8"?>
-<w:ftr xmlns:wpc="http://schemas.microsoft.com/office/word/2010/wordprocessingCanvas" xmlns:mc="http://schemas.openxmlformats.org/markup-compatibility/2006" xmlns:o="urn:schemas-microsoft-com:office:office" xmlns:r="http://schemas.openxmlformats.org/officeDocument/2006/relationships" xmlns:m="http://schemas.openxmlformats.org/officeDocument/2006/math" xmlns:v="urn:schemas-microsoft-com:vml" xmlns:wp14="http://schemas.microsoft.com/office/word/2010/wordprocessingDrawing" xmlns:wp="http://schemas.openxmlformats.org/drawingml/2006/wordprocessingDrawing" xmlns:w10="urn:schemas-microsoft-com:office:word" xmlns:w="http://schemas.openxmlformats.org/wordprocessingml/2006/main" xmlns:w14="http://schemas.microsoft.com/office/word/2010/wordml" xmlns:w15="http://schemas.microsoft.com/office/word/2012/wordml" xmlns:wpg="http://schemas.microsoft.com/office/word/2010/wordprocessingGroup" xmlns:wpi="http://schemas.microsoft.com/office/word/2010/wordprocessingInk" xmlns:wne="http://schemas.microsoft.com/office/word/2006/wordml" xmlns:wps="http://schemas.microsoft.com/office/word/2010/wordprocessingShape" mc:Ignorable="w14 w15 wp14">
+<w:ftr xmlns:wpc="http://schemas.microsoft.com/office/word/2010/wordprocessingCanvas" xmlns:cx="http://schemas.microsoft.com/office/drawing/2014/chartex" xmlns:mc="http://schemas.openxmlformats.org/markup-compatibility/2006" xmlns:o="urn:schemas-microsoft-com:office:office" xmlns:r="http://schemas.openxmlformats.org/officeDocument/2006/relationships" xmlns:m="http://schemas.openxmlformats.org/officeDocument/2006/math" xmlns:v="urn:schemas-microsoft-com:vml" xmlns:wp14="http://schemas.microsoft.com/office/word/2010/wordprocessingDrawing" xmlns:wp="http://schemas.openxmlformats.org/drawingml/2006/wordprocessingDrawing" xmlns:w10="urn:schemas-microsoft-com:office:word" xmlns:w="http://schemas.openxmlformats.org/wordprocessingml/2006/main" xmlns:w14="http://schemas.microsoft.com/office/word/2010/wordml" xmlns:w15="http://schemas.microsoft.com/office/word/2012/wordml" xmlns:w16se="http://schemas.microsoft.com/office/word/2015/wordml/symex" xmlns:wpg="http://schemas.microsoft.com/office/word/2010/wordprocessingGroup" xmlns:wpi="http://schemas.microsoft.com/office/word/2010/wordprocessingInk" xmlns:wne="http://schemas.microsoft.com/office/word/2006/wordml" xmlns:wps="http://schemas.microsoft.com/office/word/2010/wordprocessingShape" mc:Ignorable="w14 w15 w16se wp14">
   <w:p>
     <w:pPr>
       <w:tabs>
@@ -8442,7 +9131,7 @@
 </file>
 
 <file path=word/footer2.xml><?xml version="1.0" encoding="utf-8"?>
-<w:ftr xmlns:wpc="http://schemas.microsoft.com/office/word/2010/wordprocessingCanvas" xmlns:mc="http://schemas.openxmlformats.org/markup-compatibility/2006" xmlns:o="urn:schemas-microsoft-com:office:office" xmlns:r="http://schemas.openxmlformats.org/officeDocument/2006/relationships" xmlns:m="http://schemas.openxmlformats.org/officeDocument/2006/math" xmlns:v="urn:schemas-microsoft-com:vml" xmlns:wp14="http://schemas.microsoft.com/office/word/2010/wordprocessingDrawing" xmlns:wp="http://schemas.openxmlformats.org/drawingml/2006/wordprocessingDrawing" xmlns:w10="urn:schemas-microsoft-com:office:word" xmlns:w="http://schemas.openxmlformats.org/wordprocessingml/2006/main" xmlns:w14="http://schemas.microsoft.com/office/word/2010/wordml" xmlns:w15="http://schemas.microsoft.com/office/word/2012/wordml" xmlns:wpg="http://schemas.microsoft.com/office/word/2010/wordprocessingGroup" xmlns:wpi="http://schemas.microsoft.com/office/word/2010/wordprocessingInk" xmlns:wne="http://schemas.microsoft.com/office/word/2006/wordml" xmlns:wps="http://schemas.microsoft.com/office/word/2010/wordprocessingShape" mc:Ignorable="w14 w15 wp14">
+<w:ftr xmlns:wpc="http://schemas.microsoft.com/office/word/2010/wordprocessingCanvas" xmlns:cx="http://schemas.microsoft.com/office/drawing/2014/chartex" xmlns:mc="http://schemas.openxmlformats.org/markup-compatibility/2006" xmlns:o="urn:schemas-microsoft-com:office:office" xmlns:r="http://schemas.openxmlformats.org/officeDocument/2006/relationships" xmlns:m="http://schemas.openxmlformats.org/officeDocument/2006/math" xmlns:v="urn:schemas-microsoft-com:vml" xmlns:wp14="http://schemas.microsoft.com/office/word/2010/wordprocessingDrawing" xmlns:wp="http://schemas.openxmlformats.org/drawingml/2006/wordprocessingDrawing" xmlns:w10="urn:schemas-microsoft-com:office:word" xmlns:w="http://schemas.openxmlformats.org/wordprocessingml/2006/main" xmlns:w14="http://schemas.microsoft.com/office/word/2010/wordml" xmlns:w15="http://schemas.microsoft.com/office/word/2012/wordml" xmlns:w16se="http://schemas.microsoft.com/office/word/2015/wordml/symex" xmlns:wpg="http://schemas.microsoft.com/office/word/2010/wordprocessingGroup" xmlns:wpi="http://schemas.microsoft.com/office/word/2010/wordprocessingInk" xmlns:wne="http://schemas.microsoft.com/office/word/2006/wordml" xmlns:wps="http://schemas.microsoft.com/office/word/2010/wordprocessingShape" mc:Ignorable="w14 w15 w16se wp14">
   <w:p>
     <w:pPr>
       <w:tabs>
@@ -8502,7 +9191,7 @@
         <w:noProof/>
         <w:sz w:val="22"/>
       </w:rPr>
-      <w:t>34</w:t>
+      <w:t>41</w:t>
     </w:r>
     <w:r>
       <w:rPr>
@@ -8565,7 +9254,7 @@
 </file>
 
 <file path=word/footer3.xml><?xml version="1.0" encoding="utf-8"?>
-<w:ftr xmlns:wpc="http://schemas.microsoft.com/office/word/2010/wordprocessingCanvas" xmlns:mc="http://schemas.openxmlformats.org/markup-compatibility/2006" xmlns:o="urn:schemas-microsoft-com:office:office" xmlns:r="http://schemas.openxmlformats.org/officeDocument/2006/relationships" xmlns:m="http://schemas.openxmlformats.org/officeDocument/2006/math" xmlns:v="urn:schemas-microsoft-com:vml" xmlns:wp14="http://schemas.microsoft.com/office/word/2010/wordprocessingDrawing" xmlns:wp="http://schemas.openxmlformats.org/drawingml/2006/wordprocessingDrawing" xmlns:w10="urn:schemas-microsoft-com:office:word" xmlns:w="http://schemas.openxmlformats.org/wordprocessingml/2006/main" xmlns:w14="http://schemas.microsoft.com/office/word/2010/wordml" xmlns:w15="http://schemas.microsoft.com/office/word/2012/wordml" xmlns:wpg="http://schemas.microsoft.com/office/word/2010/wordprocessingGroup" xmlns:wpi="http://schemas.microsoft.com/office/word/2010/wordprocessingInk" xmlns:wne="http://schemas.microsoft.com/office/word/2006/wordml" xmlns:wps="http://schemas.microsoft.com/office/word/2010/wordprocessingShape" mc:Ignorable="w14 w15 wp14">
+<w:ftr xmlns:wpc="http://schemas.microsoft.com/office/word/2010/wordprocessingCanvas" xmlns:cx="http://schemas.microsoft.com/office/drawing/2014/chartex" xmlns:mc="http://schemas.openxmlformats.org/markup-compatibility/2006" xmlns:o="urn:schemas-microsoft-com:office:office" xmlns:r="http://schemas.openxmlformats.org/officeDocument/2006/relationships" xmlns:m="http://schemas.openxmlformats.org/officeDocument/2006/math" xmlns:v="urn:schemas-microsoft-com:vml" xmlns:wp14="http://schemas.microsoft.com/office/word/2010/wordprocessingDrawing" xmlns:wp="http://schemas.openxmlformats.org/drawingml/2006/wordprocessingDrawing" xmlns:w10="urn:schemas-microsoft-com:office:word" xmlns:w="http://schemas.openxmlformats.org/wordprocessingml/2006/main" xmlns:w14="http://schemas.microsoft.com/office/word/2010/wordml" xmlns:w15="http://schemas.microsoft.com/office/word/2012/wordml" xmlns:w16se="http://schemas.microsoft.com/office/word/2015/wordml/symex" xmlns:wpg="http://schemas.microsoft.com/office/word/2010/wordprocessingGroup" xmlns:wpi="http://schemas.microsoft.com/office/word/2010/wordprocessingInk" xmlns:wne="http://schemas.microsoft.com/office/word/2006/wordml" xmlns:wps="http://schemas.microsoft.com/office/word/2010/wordprocessingShape" mc:Ignorable="w14 w15 w16se wp14">
   <w:p>
     <w:pPr>
       <w:tabs>
@@ -8687,7 +9376,7 @@
 </file>
 
 <file path=word/footnotes.xml><?xml version="1.0" encoding="utf-8"?>
-<w:footnotes xmlns:wpc="http://schemas.microsoft.com/office/word/2010/wordprocessingCanvas" xmlns:mc="http://schemas.openxmlformats.org/markup-compatibility/2006" xmlns:o="urn:schemas-microsoft-com:office:office" xmlns:r="http://schemas.openxmlformats.org/officeDocument/2006/relationships" xmlns:m="http://schemas.openxmlformats.org/officeDocument/2006/math" xmlns:v="urn:schemas-microsoft-com:vml" xmlns:wp14="http://schemas.microsoft.com/office/word/2010/wordprocessingDrawing" xmlns:wp="http://schemas.openxmlformats.org/drawingml/2006/wordprocessingDrawing" xmlns:w10="urn:schemas-microsoft-com:office:word" xmlns:w="http://schemas.openxmlformats.org/wordprocessingml/2006/main" xmlns:w14="http://schemas.microsoft.com/office/word/2010/wordml" xmlns:w15="http://schemas.microsoft.com/office/word/2012/wordml" xmlns:wpg="http://schemas.microsoft.com/office/word/2010/wordprocessingGroup" xmlns:wpi="http://schemas.microsoft.com/office/word/2010/wordprocessingInk" xmlns:wne="http://schemas.microsoft.com/office/word/2006/wordml" xmlns:wps="http://schemas.microsoft.com/office/word/2010/wordprocessingShape" mc:Ignorable="w14 w15 wp14">
+<w:footnotes xmlns:wpc="http://schemas.microsoft.com/office/word/2010/wordprocessingCanvas" xmlns:cx="http://schemas.microsoft.com/office/drawing/2014/chartex" xmlns:mc="http://schemas.openxmlformats.org/markup-compatibility/2006" xmlns:o="urn:schemas-microsoft-com:office:office" xmlns:r="http://schemas.openxmlformats.org/officeDocument/2006/relationships" xmlns:m="http://schemas.openxmlformats.org/officeDocument/2006/math" xmlns:v="urn:schemas-microsoft-com:vml" xmlns:wp14="http://schemas.microsoft.com/office/word/2010/wordprocessingDrawing" xmlns:wp="http://schemas.openxmlformats.org/drawingml/2006/wordprocessingDrawing" xmlns:w10="urn:schemas-microsoft-com:office:word" xmlns:w="http://schemas.openxmlformats.org/wordprocessingml/2006/main" xmlns:w14="http://schemas.microsoft.com/office/word/2010/wordml" xmlns:w15="http://schemas.microsoft.com/office/word/2012/wordml" xmlns:w16se="http://schemas.microsoft.com/office/word/2015/wordml/symex" xmlns:wpg="http://schemas.microsoft.com/office/word/2010/wordprocessingGroup" xmlns:wpi="http://schemas.microsoft.com/office/word/2010/wordprocessingInk" xmlns:wne="http://schemas.microsoft.com/office/word/2006/wordml" xmlns:wps="http://schemas.microsoft.com/office/word/2010/wordprocessingShape" mc:Ignorable="w14 w15 w16se wp14">
   <w:footnote w:type="separator" w:id="-1">
     <w:p>
       <w:pPr>
@@ -8712,7 +9401,7 @@
 </file>
 
 <file path=word/header1.xml><?xml version="1.0" encoding="utf-8"?>
-<w:hdr xmlns:wpc="http://schemas.microsoft.com/office/word/2010/wordprocessingCanvas" xmlns:mc="http://schemas.openxmlformats.org/markup-compatibility/2006" xmlns:o="urn:schemas-microsoft-com:office:office" xmlns:r="http://schemas.openxmlformats.org/officeDocument/2006/relationships" xmlns:m="http://schemas.openxmlformats.org/officeDocument/2006/math" xmlns:v="urn:schemas-microsoft-com:vml" xmlns:wp14="http://schemas.microsoft.com/office/word/2010/wordprocessingDrawing" xmlns:wp="http://schemas.openxmlformats.org/drawingml/2006/wordprocessingDrawing" xmlns:w10="urn:schemas-microsoft-com:office:word" xmlns:w="http://schemas.openxmlformats.org/wordprocessingml/2006/main" xmlns:w14="http://schemas.microsoft.com/office/word/2010/wordml" xmlns:w15="http://schemas.microsoft.com/office/word/2012/wordml" xmlns:wpg="http://schemas.microsoft.com/office/word/2010/wordprocessingGroup" xmlns:wpi="http://schemas.microsoft.com/office/word/2010/wordprocessingInk" xmlns:wne="http://schemas.microsoft.com/office/word/2006/wordml" xmlns:wps="http://schemas.microsoft.com/office/word/2010/wordprocessingShape" mc:Ignorable="w14 w15 wp14">
+<w:hdr xmlns:wpc="http://schemas.microsoft.com/office/word/2010/wordprocessingCanvas" xmlns:cx="http://schemas.microsoft.com/office/drawing/2014/chartex" xmlns:mc="http://schemas.openxmlformats.org/markup-compatibility/2006" xmlns:o="urn:schemas-microsoft-com:office:office" xmlns:r="http://schemas.openxmlformats.org/officeDocument/2006/relationships" xmlns:m="http://schemas.openxmlformats.org/officeDocument/2006/math" xmlns:v="urn:schemas-microsoft-com:vml" xmlns:wp14="http://schemas.microsoft.com/office/word/2010/wordprocessingDrawing" xmlns:wp="http://schemas.openxmlformats.org/drawingml/2006/wordprocessingDrawing" xmlns:w10="urn:schemas-microsoft-com:office:word" xmlns:w="http://schemas.openxmlformats.org/wordprocessingml/2006/main" xmlns:w14="http://schemas.microsoft.com/office/word/2010/wordml" xmlns:w15="http://schemas.microsoft.com/office/word/2012/wordml" xmlns:w16se="http://schemas.microsoft.com/office/word/2015/wordml/symex" xmlns:wpg="http://schemas.microsoft.com/office/word/2010/wordprocessingGroup" xmlns:wpi="http://schemas.microsoft.com/office/word/2010/wordprocessingInk" xmlns:wne="http://schemas.microsoft.com/office/word/2006/wordml" xmlns:wps="http://schemas.microsoft.com/office/word/2010/wordprocessingShape" mc:Ignorable="w14 w15 w16se wp14">
   <w:p>
     <w:pPr>
       <w:tabs>
@@ -8728,7 +9417,15 @@
         <w:i/>
         <w:sz w:val="22"/>
       </w:rPr>
-      <w:t>Project’20</w:t>
+      <w:t>Project’</w:t>
+    </w:r>
+    <w:proofErr w:type="gramStart"/>
+    <w:r>
+      <w:rPr>
+        <w:i/>
+        <w:sz w:val="22"/>
+      </w:rPr>
+      <w:t>20</w:t>
     </w:r>
     <w:r>
       <w:rPr>
@@ -8743,6 +9440,13 @@
         <w:sz w:val="22"/>
       </w:rPr>
       <w:tab/>
+    </w:r>
+    <w:proofErr w:type="gramEnd"/>
+    <w:r>
+      <w:rPr>
+        <w:rFonts w:ascii="Calibri" w:eastAsia="Calibri" w:hAnsi="Calibri" w:cs="Calibri"/>
+        <w:sz w:val="22"/>
+      </w:rPr>
       <w:t xml:space="preserve"> </w:t>
     </w:r>
     <w:r>
@@ -8775,7 +9479,7 @@
 </file>
 
 <file path=word/header2.xml><?xml version="1.0" encoding="utf-8"?>
-<w:hdr xmlns:wpc="http://schemas.microsoft.com/office/word/2010/wordprocessingCanvas" xmlns:mc="http://schemas.openxmlformats.org/markup-compatibility/2006" xmlns:o="urn:schemas-microsoft-com:office:office" xmlns:r="http://schemas.openxmlformats.org/officeDocument/2006/relationships" xmlns:m="http://schemas.openxmlformats.org/officeDocument/2006/math" xmlns:v="urn:schemas-microsoft-com:vml" xmlns:wp14="http://schemas.microsoft.com/office/word/2010/wordprocessingDrawing" xmlns:wp="http://schemas.openxmlformats.org/drawingml/2006/wordprocessingDrawing" xmlns:w10="urn:schemas-microsoft-com:office:word" xmlns:w="http://schemas.openxmlformats.org/wordprocessingml/2006/main" xmlns:w14="http://schemas.microsoft.com/office/word/2010/wordml" xmlns:w15="http://schemas.microsoft.com/office/word/2012/wordml" xmlns:wpg="http://schemas.microsoft.com/office/word/2010/wordprocessingGroup" xmlns:wpi="http://schemas.microsoft.com/office/word/2010/wordprocessingInk" xmlns:wne="http://schemas.microsoft.com/office/word/2006/wordml" xmlns:wps="http://schemas.microsoft.com/office/word/2010/wordprocessingShape" mc:Ignorable="w14 w15 wp14">
+<w:hdr xmlns:wpc="http://schemas.microsoft.com/office/word/2010/wordprocessingCanvas" xmlns:cx="http://schemas.microsoft.com/office/drawing/2014/chartex" xmlns:mc="http://schemas.openxmlformats.org/markup-compatibility/2006" xmlns:o="urn:schemas-microsoft-com:office:office" xmlns:r="http://schemas.openxmlformats.org/officeDocument/2006/relationships" xmlns:m="http://schemas.openxmlformats.org/officeDocument/2006/math" xmlns:v="urn:schemas-microsoft-com:vml" xmlns:wp14="http://schemas.microsoft.com/office/word/2010/wordprocessingDrawing" xmlns:wp="http://schemas.openxmlformats.org/drawingml/2006/wordprocessingDrawing" xmlns:w10="urn:schemas-microsoft-com:office:word" xmlns:w="http://schemas.openxmlformats.org/wordprocessingml/2006/main" xmlns:w14="http://schemas.microsoft.com/office/word/2010/wordml" xmlns:w15="http://schemas.microsoft.com/office/word/2012/wordml" xmlns:w16se="http://schemas.microsoft.com/office/word/2015/wordml/symex" xmlns:wpg="http://schemas.microsoft.com/office/word/2010/wordprocessingGroup" xmlns:wpi="http://schemas.microsoft.com/office/word/2010/wordprocessingInk" xmlns:wne="http://schemas.microsoft.com/office/word/2006/wordml" xmlns:wps="http://schemas.microsoft.com/office/word/2010/wordprocessingShape" mc:Ignorable="w14 w15 w16se wp14">
   <w:p>
     <w:pPr>
       <w:tabs>
@@ -8791,7 +9495,15 @@
         <w:i/>
         <w:sz w:val="22"/>
       </w:rPr>
-      <w:t>Project’20</w:t>
+      <w:t>Project’</w:t>
+    </w:r>
+    <w:proofErr w:type="gramStart"/>
+    <w:r>
+      <w:rPr>
+        <w:i/>
+        <w:sz w:val="22"/>
+      </w:rPr>
+      <w:t>20</w:t>
     </w:r>
     <w:r>
       <w:rPr>
@@ -8806,6 +9518,13 @@
         <w:sz w:val="22"/>
       </w:rPr>
       <w:tab/>
+    </w:r>
+    <w:proofErr w:type="gramEnd"/>
+    <w:r>
+      <w:rPr>
+        <w:rFonts w:ascii="Calibri" w:eastAsia="Calibri" w:hAnsi="Calibri" w:cs="Calibri"/>
+        <w:sz w:val="22"/>
+      </w:rPr>
       <w:t xml:space="preserve"> </w:t>
     </w:r>
     <w:r>
@@ -8838,7 +9557,7 @@
 </file>
 
 <file path=word/numbering.xml><?xml version="1.0" encoding="utf-8"?>
-<w:numbering xmlns:wpc="http://schemas.microsoft.com/office/word/2010/wordprocessingCanvas" xmlns:mc="http://schemas.openxmlformats.org/markup-compatibility/2006" xmlns:o="urn:schemas-microsoft-com:office:office" xmlns:r="http://schemas.openxmlformats.org/officeDocument/2006/relationships" xmlns:m="http://schemas.openxmlformats.org/officeDocument/2006/math" xmlns:v="urn:schemas-microsoft-com:vml" xmlns:wp14="http://schemas.microsoft.com/office/word/2010/wordprocessingDrawing" xmlns:wp="http://schemas.openxmlformats.org/drawingml/2006/wordprocessingDrawing" xmlns:w10="urn:schemas-microsoft-com:office:word" xmlns:w="http://schemas.openxmlformats.org/wordprocessingml/2006/main" xmlns:w14="http://schemas.microsoft.com/office/word/2010/wordml" xmlns:w15="http://schemas.microsoft.com/office/word/2012/wordml" xmlns:wpg="http://schemas.microsoft.com/office/word/2010/wordprocessingGroup" xmlns:wpi="http://schemas.microsoft.com/office/word/2010/wordprocessingInk" xmlns:wne="http://schemas.microsoft.com/office/word/2006/wordml" xmlns:wps="http://schemas.microsoft.com/office/word/2010/wordprocessingShape" mc:Ignorable="w14 w15 wp14">
+<w:numbering xmlns:wpc="http://schemas.microsoft.com/office/word/2010/wordprocessingCanvas" xmlns:cx="http://schemas.microsoft.com/office/drawing/2014/chartex" xmlns:mc="http://schemas.openxmlformats.org/markup-compatibility/2006" xmlns:o="urn:schemas-microsoft-com:office:office" xmlns:r="http://schemas.openxmlformats.org/officeDocument/2006/relationships" xmlns:m="http://schemas.openxmlformats.org/officeDocument/2006/math" xmlns:v="urn:schemas-microsoft-com:vml" xmlns:wp14="http://schemas.microsoft.com/office/word/2010/wordprocessingDrawing" xmlns:wp="http://schemas.openxmlformats.org/drawingml/2006/wordprocessingDrawing" xmlns:w10="urn:schemas-microsoft-com:office:word" xmlns:w="http://schemas.openxmlformats.org/wordprocessingml/2006/main" xmlns:w14="http://schemas.microsoft.com/office/word/2010/wordml" xmlns:w15="http://schemas.microsoft.com/office/word/2012/wordml" xmlns:w16se="http://schemas.microsoft.com/office/word/2015/wordml/symex" xmlns:wpg="http://schemas.microsoft.com/office/word/2010/wordprocessingGroup" xmlns:wpi="http://schemas.microsoft.com/office/word/2010/wordprocessingInk" xmlns:wne="http://schemas.microsoft.com/office/word/2006/wordml" xmlns:wps="http://schemas.microsoft.com/office/word/2010/wordprocessingShape" mc:Ignorable="w14 w15 w16se wp14">
   <w:abstractNum w:abstractNumId="0" w15:restartNumberingAfterBreak="0">
     <w:nsid w:val="00AB46CC"/>
     <w:multiLevelType w:val="hybridMultilevel"/>
@@ -13227,7 +13946,7 @@
 </file>
 
 <file path=word/styles.xml><?xml version="1.0" encoding="utf-8"?>
-<w:styles xmlns:mc="http://schemas.openxmlformats.org/markup-compatibility/2006" xmlns:r="http://schemas.openxmlformats.org/officeDocument/2006/relationships" xmlns:w="http://schemas.openxmlformats.org/wordprocessingml/2006/main" xmlns:w14="http://schemas.microsoft.com/office/word/2010/wordml" xmlns:w15="http://schemas.microsoft.com/office/word/2012/wordml" mc:Ignorable="w14 w15">
+<w:styles xmlns:mc="http://schemas.openxmlformats.org/markup-compatibility/2006" xmlns:r="http://schemas.openxmlformats.org/officeDocument/2006/relationships" xmlns:w="http://schemas.openxmlformats.org/wordprocessingml/2006/main" xmlns:w14="http://schemas.microsoft.com/office/word/2010/wordml" xmlns:w15="http://schemas.microsoft.com/office/word/2012/wordml" xmlns:w16se="http://schemas.microsoft.com/office/word/2015/wordml/symex" mc:Ignorable="w14 w15 w16se">
   <w:docDefaults>
     <w:rPrDefault>
       <w:rPr>

</xml_diff>